<commit_message>
Work steps added 1-8
</commit_message>
<xml_diff>
--- a/Employee_Management_System.docx
+++ b/Employee_Management_System.docx
@@ -101,8 +101,29 @@
           <w:numId w:val="1"/>
         </w:numPr>
       </w:pPr>
-      <w:r>
-        <w:t>VueJS 3.1 + Laravel mix for compiling assets (js, css and images)</w:t>
+      <w:proofErr w:type="spellStart"/>
+      <w:r>
+        <w:t>VueJS</w:t>
+      </w:r>
+      <w:proofErr w:type="spellEnd"/>
+      <w:r>
+        <w:t xml:space="preserve"> 3.1 + Laravel mix for compiling assets (</w:t>
+      </w:r>
+      <w:proofErr w:type="spellStart"/>
+      <w:r>
+        <w:t>js</w:t>
+      </w:r>
+      <w:proofErr w:type="spellEnd"/>
+      <w:r>
+        <w:t xml:space="preserve">, </w:t>
+      </w:r>
+      <w:proofErr w:type="spellStart"/>
+      <w:r>
+        <w:t>css</w:t>
+      </w:r>
+      <w:proofErr w:type="spellEnd"/>
+      <w:r>
+        <w:t xml:space="preserve"> and images)</w:t>
       </w:r>
     </w:p>
     <w:p>
@@ -114,7 +135,15 @@
         </w:numPr>
       </w:pPr>
       <w:r>
-        <w:t>Implement VueJS on employee management only. + CRUD and search features</w:t>
+        <w:t xml:space="preserve">Implement </w:t>
+      </w:r>
+      <w:proofErr w:type="spellStart"/>
+      <w:r>
+        <w:t>VueJS</w:t>
+      </w:r>
+      <w:proofErr w:type="spellEnd"/>
+      <w:r>
+        <w:t xml:space="preserve"> on employee management only. + CRUD and search features</w:t>
       </w:r>
     </w:p>
     <w:p>
@@ -562,7 +591,15 @@
         </w:numPr>
       </w:pPr>
       <w:r>
-        <w:t>List of city with search</w:t>
+        <w:t xml:space="preserve">List of </w:t>
+      </w:r>
+      <w:proofErr w:type="gramStart"/>
+      <w:r>
+        <w:t>city</w:t>
+      </w:r>
+      <w:proofErr w:type="gramEnd"/>
+      <w:r>
+        <w:t xml:space="preserve"> with search</w:t>
       </w:r>
     </w:p>
     <w:p>
@@ -655,8 +692,13 @@
         </w:numPr>
       </w:pPr>
       <w:r>
-        <w:t>Create an API end point to list all employees order alphabetically by lastname</w:t>
-      </w:r>
+        <w:t xml:space="preserve">Create an API end point to list all employees order alphabetically by </w:t>
+      </w:r>
+      <w:proofErr w:type="spellStart"/>
+      <w:r>
+        <w:t>lastname</w:t>
+      </w:r>
+      <w:proofErr w:type="spellEnd"/>
     </w:p>
     <w:p/>
     <w:p>
@@ -737,7 +779,23 @@
                 <w:b/>
                 <w:bCs/>
               </w:rPr>
-              <w:t xml:space="preserve"> (Naimur)</w:t>
+              <w:t xml:space="preserve"> (</w:t>
+            </w:r>
+            <w:proofErr w:type="spellStart"/>
+            <w:r>
+              <w:rPr>
+                <w:b/>
+                <w:bCs/>
+              </w:rPr>
+              <w:t>Naimur</w:t>
+            </w:r>
+            <w:proofErr w:type="spellEnd"/>
+            <w:r>
+              <w:rPr>
+                <w:b/>
+                <w:bCs/>
+              </w:rPr>
+              <w:t>)</w:t>
             </w:r>
           </w:p>
         </w:tc>
@@ -830,19 +888,29 @@
             <w:tcW w:w="2791" w:type="dxa"/>
           </w:tcPr>
           <w:p>
-            <w:r>
-              <w:t>Varchar(20)</w:t>
-            </w:r>
-          </w:p>
-        </w:tc>
-        <w:tc>
-          <w:tcPr>
-            <w:tcW w:w="1885" w:type="dxa"/>
-          </w:tcPr>
-          <w:p>
-            <w:r>
-              <w:t>*required</w:t>
-            </w:r>
+            <w:proofErr w:type="gramStart"/>
+            <w:r>
+              <w:t>Varchar(</w:t>
+            </w:r>
+            <w:proofErr w:type="gramEnd"/>
+            <w:r>
+              <w:t>20)</w:t>
+            </w:r>
+          </w:p>
+        </w:tc>
+        <w:tc>
+          <w:tcPr>
+            <w:tcW w:w="1885" w:type="dxa"/>
+          </w:tcPr>
+          <w:p>
+            <w:r>
+              <w:t>*</w:t>
+            </w:r>
+            <w:proofErr w:type="gramStart"/>
+            <w:r>
+              <w:t>required</w:t>
+            </w:r>
+            <w:proofErr w:type="gramEnd"/>
           </w:p>
         </w:tc>
       </w:tr>
@@ -875,19 +943,29 @@
             <w:tcW w:w="2791" w:type="dxa"/>
           </w:tcPr>
           <w:p>
-            <w:r>
-              <w:t>Varchar(30)</w:t>
-            </w:r>
-          </w:p>
-        </w:tc>
-        <w:tc>
-          <w:tcPr>
-            <w:tcW w:w="1885" w:type="dxa"/>
-          </w:tcPr>
-          <w:p>
-            <w:r>
-              <w:t>*required</w:t>
-            </w:r>
+            <w:proofErr w:type="gramStart"/>
+            <w:r>
+              <w:t>Varchar(</w:t>
+            </w:r>
+            <w:proofErr w:type="gramEnd"/>
+            <w:r>
+              <w:t>30)</w:t>
+            </w:r>
+          </w:p>
+        </w:tc>
+        <w:tc>
+          <w:tcPr>
+            <w:tcW w:w="1885" w:type="dxa"/>
+          </w:tcPr>
+          <w:p>
+            <w:r>
+              <w:t>*</w:t>
+            </w:r>
+            <w:proofErr w:type="gramStart"/>
+            <w:r>
+              <w:t>required</w:t>
+            </w:r>
+            <w:proofErr w:type="gramEnd"/>
           </w:p>
         </w:tc>
       </w:tr>
@@ -920,19 +998,29 @@
             <w:tcW w:w="2791" w:type="dxa"/>
           </w:tcPr>
           <w:p>
-            <w:r>
-              <w:t>Varchar(30)</w:t>
-            </w:r>
-          </w:p>
-        </w:tc>
-        <w:tc>
-          <w:tcPr>
-            <w:tcW w:w="1885" w:type="dxa"/>
-          </w:tcPr>
-          <w:p>
-            <w:r>
-              <w:t>*required</w:t>
-            </w:r>
+            <w:proofErr w:type="gramStart"/>
+            <w:r>
+              <w:t>Varchar(</w:t>
+            </w:r>
+            <w:proofErr w:type="gramEnd"/>
+            <w:r>
+              <w:t>30)</w:t>
+            </w:r>
+          </w:p>
+        </w:tc>
+        <w:tc>
+          <w:tcPr>
+            <w:tcW w:w="1885" w:type="dxa"/>
+          </w:tcPr>
+          <w:p>
+            <w:r>
+              <w:t>*</w:t>
+            </w:r>
+            <w:proofErr w:type="gramStart"/>
+            <w:r>
+              <w:t>required</w:t>
+            </w:r>
+            <w:proofErr w:type="gramEnd"/>
           </w:p>
         </w:tc>
       </w:tr>
@@ -965,19 +1053,29 @@
             <w:tcW w:w="2791" w:type="dxa"/>
           </w:tcPr>
           <w:p>
-            <w:r>
-              <w:t>Varchar(60)</w:t>
-            </w:r>
-          </w:p>
-        </w:tc>
-        <w:tc>
-          <w:tcPr>
-            <w:tcW w:w="1885" w:type="dxa"/>
-          </w:tcPr>
-          <w:p>
-            <w:r>
-              <w:t>*required</w:t>
-            </w:r>
+            <w:proofErr w:type="gramStart"/>
+            <w:r>
+              <w:t>Varchar(</w:t>
+            </w:r>
+            <w:proofErr w:type="gramEnd"/>
+            <w:r>
+              <w:t>60)</w:t>
+            </w:r>
+          </w:p>
+        </w:tc>
+        <w:tc>
+          <w:tcPr>
+            <w:tcW w:w="1885" w:type="dxa"/>
+          </w:tcPr>
+          <w:p>
+            <w:r>
+              <w:t>*</w:t>
+            </w:r>
+            <w:proofErr w:type="gramStart"/>
+            <w:r>
+              <w:t>required</w:t>
+            </w:r>
+            <w:proofErr w:type="gramEnd"/>
           </w:p>
         </w:tc>
       </w:tr>
@@ -1010,19 +1108,29 @@
             <w:tcW w:w="2791" w:type="dxa"/>
           </w:tcPr>
           <w:p>
-            <w:r>
-              <w:t>Char(200)</w:t>
-            </w:r>
-          </w:p>
-        </w:tc>
-        <w:tc>
-          <w:tcPr>
-            <w:tcW w:w="1885" w:type="dxa"/>
-          </w:tcPr>
-          <w:p>
-            <w:r>
-              <w:t>*required</w:t>
-            </w:r>
+            <w:proofErr w:type="gramStart"/>
+            <w:r>
+              <w:t>Char(</w:t>
+            </w:r>
+            <w:proofErr w:type="gramEnd"/>
+            <w:r>
+              <w:t>200)</w:t>
+            </w:r>
+          </w:p>
+        </w:tc>
+        <w:tc>
+          <w:tcPr>
+            <w:tcW w:w="1885" w:type="dxa"/>
+          </w:tcPr>
+          <w:p>
+            <w:r>
+              <w:t>*</w:t>
+            </w:r>
+            <w:proofErr w:type="gramStart"/>
+            <w:r>
+              <w:t>required</w:t>
+            </w:r>
+            <w:proofErr w:type="gramEnd"/>
           </w:p>
         </w:tc>
       </w:tr>
@@ -1045,9 +1153,11 @@
             <w:tcW w:w="2699" w:type="dxa"/>
           </w:tcPr>
           <w:p>
+            <w:proofErr w:type="spellStart"/>
             <w:r>
               <w:t>Created_at</w:t>
             </w:r>
+            <w:proofErr w:type="spellEnd"/>
           </w:p>
         </w:tc>
         <w:tc>
@@ -1086,9 +1196,11 @@
             <w:tcW w:w="2699" w:type="dxa"/>
           </w:tcPr>
           <w:p>
+            <w:proofErr w:type="spellStart"/>
             <w:r>
               <w:t>Updated_at</w:t>
             </w:r>
+            <w:proofErr w:type="spellEnd"/>
           </w:p>
         </w:tc>
         <w:tc>
@@ -1263,29 +1375,41 @@
             <w:tcW w:w="2699" w:type="dxa"/>
           </w:tcPr>
           <w:p>
+            <w:proofErr w:type="spellStart"/>
             <w:r>
               <w:t>Lastname</w:t>
             </w:r>
-          </w:p>
-        </w:tc>
-        <w:tc>
-          <w:tcPr>
-            <w:tcW w:w="2791" w:type="dxa"/>
-          </w:tcPr>
-          <w:p>
-            <w:r>
-              <w:t>Varchar(30)</w:t>
-            </w:r>
-          </w:p>
-        </w:tc>
-        <w:tc>
-          <w:tcPr>
-            <w:tcW w:w="1885" w:type="dxa"/>
-          </w:tcPr>
-          <w:p>
-            <w:r>
-              <w:t>*required</w:t>
-            </w:r>
+            <w:proofErr w:type="spellEnd"/>
+          </w:p>
+        </w:tc>
+        <w:tc>
+          <w:tcPr>
+            <w:tcW w:w="2791" w:type="dxa"/>
+          </w:tcPr>
+          <w:p>
+            <w:proofErr w:type="gramStart"/>
+            <w:r>
+              <w:t>Varchar(</w:t>
+            </w:r>
+            <w:proofErr w:type="gramEnd"/>
+            <w:r>
+              <w:t>30)</w:t>
+            </w:r>
+          </w:p>
+        </w:tc>
+        <w:tc>
+          <w:tcPr>
+            <w:tcW w:w="1885" w:type="dxa"/>
+          </w:tcPr>
+          <w:p>
+            <w:r>
+              <w:t>*</w:t>
+            </w:r>
+            <w:proofErr w:type="gramStart"/>
+            <w:r>
+              <w:t>required</w:t>
+            </w:r>
+            <w:proofErr w:type="gramEnd"/>
           </w:p>
         </w:tc>
       </w:tr>
@@ -1308,29 +1432,41 @@
             <w:tcW w:w="2699" w:type="dxa"/>
           </w:tcPr>
           <w:p>
+            <w:proofErr w:type="spellStart"/>
             <w:r>
               <w:t>Firstname</w:t>
             </w:r>
-          </w:p>
-        </w:tc>
-        <w:tc>
-          <w:tcPr>
-            <w:tcW w:w="2791" w:type="dxa"/>
-          </w:tcPr>
-          <w:p>
-            <w:r>
-              <w:t>Varchar(30)</w:t>
-            </w:r>
-          </w:p>
-        </w:tc>
-        <w:tc>
-          <w:tcPr>
-            <w:tcW w:w="1885" w:type="dxa"/>
-          </w:tcPr>
-          <w:p>
-            <w:r>
-              <w:t>*required</w:t>
-            </w:r>
+            <w:proofErr w:type="spellEnd"/>
+          </w:p>
+        </w:tc>
+        <w:tc>
+          <w:tcPr>
+            <w:tcW w:w="2791" w:type="dxa"/>
+          </w:tcPr>
+          <w:p>
+            <w:proofErr w:type="gramStart"/>
+            <w:r>
+              <w:t>Varchar(</w:t>
+            </w:r>
+            <w:proofErr w:type="gramEnd"/>
+            <w:r>
+              <w:t>30)</w:t>
+            </w:r>
+          </w:p>
+        </w:tc>
+        <w:tc>
+          <w:tcPr>
+            <w:tcW w:w="1885" w:type="dxa"/>
+          </w:tcPr>
+          <w:p>
+            <w:r>
+              <w:t>*</w:t>
+            </w:r>
+            <w:proofErr w:type="gramStart"/>
+            <w:r>
+              <w:t>required</w:t>
+            </w:r>
+            <w:proofErr w:type="gramEnd"/>
           </w:p>
         </w:tc>
       </w:tr>
@@ -1363,9 +1499,11 @@
             <w:tcW w:w="2791" w:type="dxa"/>
           </w:tcPr>
           <w:p>
+            <w:proofErr w:type="gramStart"/>
             <w:r>
               <w:t>Varchar(</w:t>
             </w:r>
+            <w:proofErr w:type="gramEnd"/>
             <w:r>
               <w:t>150</w:t>
             </w:r>
@@ -1400,9 +1538,11 @@
             <w:tcW w:w="2699" w:type="dxa"/>
           </w:tcPr>
           <w:p>
+            <w:proofErr w:type="spellStart"/>
             <w:r>
               <w:t>Department_id</w:t>
             </w:r>
+            <w:proofErr w:type="spellEnd"/>
           </w:p>
         </w:tc>
         <w:tc>
@@ -1441,9 +1581,11 @@
             <w:tcW w:w="2699" w:type="dxa"/>
           </w:tcPr>
           <w:p>
+            <w:proofErr w:type="spellStart"/>
             <w:r>
               <w:t>City_id</w:t>
             </w:r>
+            <w:proofErr w:type="spellEnd"/>
           </w:p>
         </w:tc>
         <w:tc>
@@ -1482,9 +1624,11 @@
             <w:tcW w:w="2699" w:type="dxa"/>
           </w:tcPr>
           <w:p>
+            <w:proofErr w:type="spellStart"/>
             <w:r>
               <w:t>Division_id</w:t>
             </w:r>
+            <w:proofErr w:type="spellEnd"/>
           </w:p>
         </w:tc>
         <w:tc>
@@ -1523,9 +1667,11 @@
             <w:tcW w:w="2699" w:type="dxa"/>
           </w:tcPr>
           <w:p>
+            <w:proofErr w:type="spellStart"/>
             <w:r>
               <w:t>Country_id</w:t>
             </w:r>
+            <w:proofErr w:type="spellEnd"/>
           </w:p>
         </w:tc>
         <w:tc>
@@ -1564,18 +1710,25 @@
             <w:tcW w:w="2699" w:type="dxa"/>
           </w:tcPr>
           <w:p>
+            <w:proofErr w:type="spellStart"/>
             <w:r>
               <w:t>Zip_code</w:t>
             </w:r>
-          </w:p>
-        </w:tc>
-        <w:tc>
-          <w:tcPr>
-            <w:tcW w:w="2791" w:type="dxa"/>
-          </w:tcPr>
-          <w:p>
-            <w:r>
-              <w:t>Char(6)</w:t>
+            <w:proofErr w:type="spellEnd"/>
+          </w:p>
+        </w:tc>
+        <w:tc>
+          <w:tcPr>
+            <w:tcW w:w="2791" w:type="dxa"/>
+          </w:tcPr>
+          <w:p>
+            <w:proofErr w:type="gramStart"/>
+            <w:r>
+              <w:t>Char(</w:t>
+            </w:r>
+            <w:proofErr w:type="gramEnd"/>
+            <w:r>
+              <w:t>6)</w:t>
             </w:r>
           </w:p>
         </w:tc>
@@ -1646,9 +1799,11 @@
             <w:tcW w:w="2699" w:type="dxa"/>
           </w:tcPr>
           <w:p>
+            <w:proofErr w:type="spellStart"/>
             <w:r>
               <w:t>Date_hired</w:t>
             </w:r>
+            <w:proofErr w:type="spellEnd"/>
           </w:p>
         </w:tc>
         <w:tc>
@@ -1687,9 +1842,11 @@
             <w:tcW w:w="2699" w:type="dxa"/>
           </w:tcPr>
           <w:p>
+            <w:proofErr w:type="spellStart"/>
             <w:r>
               <w:t>Created_at</w:t>
             </w:r>
+            <w:proofErr w:type="spellEnd"/>
           </w:p>
         </w:tc>
         <w:tc>
@@ -1728,9 +1885,11 @@
             <w:tcW w:w="2699" w:type="dxa"/>
           </w:tcPr>
           <w:p>
+            <w:proofErr w:type="spellStart"/>
             <w:r>
               <w:t>Updated_at</w:t>
             </w:r>
+            <w:proofErr w:type="spellEnd"/>
           </w:p>
         </w:tc>
         <w:tc>
@@ -1829,7 +1988,23 @@
                 <w:b/>
                 <w:bCs/>
               </w:rPr>
-              <w:t xml:space="preserve"> (Anamul)</w:t>
+              <w:t xml:space="preserve"> (</w:t>
+            </w:r>
+            <w:proofErr w:type="spellStart"/>
+            <w:r>
+              <w:rPr>
+                <w:b/>
+                <w:bCs/>
+              </w:rPr>
+              <w:t>Anamul</w:t>
+            </w:r>
+            <w:proofErr w:type="spellEnd"/>
+            <w:r>
+              <w:rPr>
+                <w:b/>
+                <w:bCs/>
+              </w:rPr>
+              <w:t>)</w:t>
             </w:r>
           </w:p>
         </w:tc>
@@ -1912,29 +2087,41 @@
             <w:tcW w:w="2699" w:type="dxa"/>
           </w:tcPr>
           <w:p>
+            <w:proofErr w:type="spellStart"/>
             <w:r>
               <w:t>Country_code</w:t>
             </w:r>
-          </w:p>
-        </w:tc>
-        <w:tc>
-          <w:tcPr>
-            <w:tcW w:w="2791" w:type="dxa"/>
-          </w:tcPr>
-          <w:p>
-            <w:r>
-              <w:t>Char(3)</w:t>
-            </w:r>
-          </w:p>
-        </w:tc>
-        <w:tc>
-          <w:tcPr>
-            <w:tcW w:w="1885" w:type="dxa"/>
-          </w:tcPr>
-          <w:p>
-            <w:r>
-              <w:t>*required</w:t>
-            </w:r>
+            <w:proofErr w:type="spellEnd"/>
+          </w:p>
+        </w:tc>
+        <w:tc>
+          <w:tcPr>
+            <w:tcW w:w="2791" w:type="dxa"/>
+          </w:tcPr>
+          <w:p>
+            <w:proofErr w:type="gramStart"/>
+            <w:r>
+              <w:t>Char(</w:t>
+            </w:r>
+            <w:proofErr w:type="gramEnd"/>
+            <w:r>
+              <w:t>3)</w:t>
+            </w:r>
+          </w:p>
+        </w:tc>
+        <w:tc>
+          <w:tcPr>
+            <w:tcW w:w="1885" w:type="dxa"/>
+          </w:tcPr>
+          <w:p>
+            <w:r>
+              <w:t>*</w:t>
+            </w:r>
+            <w:proofErr w:type="gramStart"/>
+            <w:r>
+              <w:t>required</w:t>
+            </w:r>
+            <w:proofErr w:type="gramEnd"/>
           </w:p>
         </w:tc>
       </w:tr>
@@ -1967,19 +2154,29 @@
             <w:tcW w:w="2791" w:type="dxa"/>
           </w:tcPr>
           <w:p>
-            <w:r>
-              <w:t>Varchar(60)</w:t>
-            </w:r>
-          </w:p>
-        </w:tc>
-        <w:tc>
-          <w:tcPr>
-            <w:tcW w:w="1885" w:type="dxa"/>
-          </w:tcPr>
-          <w:p>
-            <w:r>
-              <w:t>*required</w:t>
-            </w:r>
+            <w:proofErr w:type="gramStart"/>
+            <w:r>
+              <w:t>Varchar(</w:t>
+            </w:r>
+            <w:proofErr w:type="gramEnd"/>
+            <w:r>
+              <w:t>60)</w:t>
+            </w:r>
+          </w:p>
+        </w:tc>
+        <w:tc>
+          <w:tcPr>
+            <w:tcW w:w="1885" w:type="dxa"/>
+          </w:tcPr>
+          <w:p>
+            <w:r>
+              <w:t>*</w:t>
+            </w:r>
+            <w:proofErr w:type="gramStart"/>
+            <w:r>
+              <w:t>required</w:t>
+            </w:r>
+            <w:proofErr w:type="gramEnd"/>
           </w:p>
         </w:tc>
       </w:tr>
@@ -2002,9 +2199,11 @@
             <w:tcW w:w="2699" w:type="dxa"/>
           </w:tcPr>
           <w:p>
+            <w:proofErr w:type="spellStart"/>
             <w:r>
               <w:t>Created_at</w:t>
             </w:r>
+            <w:proofErr w:type="spellEnd"/>
           </w:p>
         </w:tc>
         <w:tc>
@@ -2043,9 +2242,11 @@
             <w:tcW w:w="2699" w:type="dxa"/>
           </w:tcPr>
           <w:p>
+            <w:proofErr w:type="spellStart"/>
             <w:r>
               <w:t>Updated_at</w:t>
             </w:r>
+            <w:proofErr w:type="spellEnd"/>
           </w:p>
         </w:tc>
         <w:tc>
@@ -2144,7 +2345,23 @@
                 <w:b/>
                 <w:bCs/>
               </w:rPr>
-              <w:t xml:space="preserve"> (Anamul)</w:t>
+              <w:t xml:space="preserve"> (</w:t>
+            </w:r>
+            <w:proofErr w:type="spellStart"/>
+            <w:r>
+              <w:rPr>
+                <w:b/>
+                <w:bCs/>
+              </w:rPr>
+              <w:t>Anamul</w:t>
+            </w:r>
+            <w:proofErr w:type="spellEnd"/>
+            <w:r>
+              <w:rPr>
+                <w:b/>
+                <w:bCs/>
+              </w:rPr>
+              <w:t>)</w:t>
             </w:r>
           </w:p>
         </w:tc>
@@ -2213,9 +2430,11 @@
             <w:tcW w:w="2699" w:type="dxa"/>
           </w:tcPr>
           <w:p>
+            <w:proofErr w:type="spellStart"/>
             <w:r>
               <w:t>Country_id</w:t>
             </w:r>
+            <w:proofErr w:type="spellEnd"/>
           </w:p>
         </w:tc>
         <w:tc>
@@ -2234,8 +2453,13 @@
           </w:tcPr>
           <w:p>
             <w:r>
-              <w:t>*required</w:t>
-            </w:r>
+              <w:t>*</w:t>
+            </w:r>
+            <w:proofErr w:type="gramStart"/>
+            <w:r>
+              <w:t>required</w:t>
+            </w:r>
+            <w:proofErr w:type="gramEnd"/>
           </w:p>
         </w:tc>
       </w:tr>
@@ -2261,37 +2485,49 @@
             <w:tcW w:w="2791" w:type="dxa"/>
           </w:tcPr>
           <w:p>
-            <w:r>
-              <w:t>Varchar(60)</w:t>
-            </w:r>
-          </w:p>
-        </w:tc>
-        <w:tc>
-          <w:tcPr>
-            <w:tcW w:w="1885" w:type="dxa"/>
-          </w:tcPr>
-          <w:p>
-            <w:r>
-              <w:t>*required</w:t>
-            </w:r>
-          </w:p>
-        </w:tc>
-      </w:tr>
-      <w:tr>
-        <w:tc>
-          <w:tcPr>
-            <w:tcW w:w="1975" w:type="dxa"/>
-          </w:tcPr>
-          <w:p/>
-        </w:tc>
-        <w:tc>
-          <w:tcPr>
-            <w:tcW w:w="2699" w:type="dxa"/>
-          </w:tcPr>
-          <w:p>
+            <w:proofErr w:type="gramStart"/>
+            <w:r>
+              <w:t>Varchar(</w:t>
+            </w:r>
+            <w:proofErr w:type="gramEnd"/>
+            <w:r>
+              <w:t>60)</w:t>
+            </w:r>
+          </w:p>
+        </w:tc>
+        <w:tc>
+          <w:tcPr>
+            <w:tcW w:w="1885" w:type="dxa"/>
+          </w:tcPr>
+          <w:p>
+            <w:r>
+              <w:t>*</w:t>
+            </w:r>
+            <w:proofErr w:type="gramStart"/>
+            <w:r>
+              <w:t>required</w:t>
+            </w:r>
+            <w:proofErr w:type="gramEnd"/>
+          </w:p>
+        </w:tc>
+      </w:tr>
+      <w:tr>
+        <w:tc>
+          <w:tcPr>
+            <w:tcW w:w="1975" w:type="dxa"/>
+          </w:tcPr>
+          <w:p/>
+        </w:tc>
+        <w:tc>
+          <w:tcPr>
+            <w:tcW w:w="2699" w:type="dxa"/>
+          </w:tcPr>
+          <w:p>
+            <w:proofErr w:type="spellStart"/>
             <w:r>
               <w:t>Created_at</w:t>
             </w:r>
+            <w:proofErr w:type="spellEnd"/>
           </w:p>
         </w:tc>
         <w:tc>
@@ -2323,9 +2559,11 @@
             <w:tcW w:w="2699" w:type="dxa"/>
           </w:tcPr>
           <w:p>
+            <w:proofErr w:type="spellStart"/>
             <w:r>
               <w:t>Updated_at</w:t>
             </w:r>
+            <w:proofErr w:type="spellEnd"/>
           </w:p>
         </w:tc>
         <w:tc>
@@ -2486,9 +2724,11 @@
             <w:tcW w:w="2699" w:type="dxa"/>
           </w:tcPr>
           <w:p>
+            <w:proofErr w:type="spellStart"/>
             <w:r>
               <w:t>State_id</w:t>
             </w:r>
+            <w:proofErr w:type="spellEnd"/>
           </w:p>
         </w:tc>
         <w:tc>
@@ -2507,8 +2747,13 @@
           </w:tcPr>
           <w:p>
             <w:r>
-              <w:t>*required</w:t>
-            </w:r>
+              <w:t>*</w:t>
+            </w:r>
+            <w:proofErr w:type="gramStart"/>
+            <w:r>
+              <w:t>required</w:t>
+            </w:r>
+            <w:proofErr w:type="gramEnd"/>
           </w:p>
         </w:tc>
       </w:tr>
@@ -2534,37 +2779,49 @@
             <w:tcW w:w="2791" w:type="dxa"/>
           </w:tcPr>
           <w:p>
-            <w:r>
-              <w:t>Varchar(60)</w:t>
-            </w:r>
-          </w:p>
-        </w:tc>
-        <w:tc>
-          <w:tcPr>
-            <w:tcW w:w="1885" w:type="dxa"/>
-          </w:tcPr>
-          <w:p>
-            <w:r>
-              <w:t>*required</w:t>
-            </w:r>
-          </w:p>
-        </w:tc>
-      </w:tr>
-      <w:tr>
-        <w:tc>
-          <w:tcPr>
-            <w:tcW w:w="1975" w:type="dxa"/>
-          </w:tcPr>
-          <w:p/>
-        </w:tc>
-        <w:tc>
-          <w:tcPr>
-            <w:tcW w:w="2699" w:type="dxa"/>
-          </w:tcPr>
-          <w:p>
+            <w:proofErr w:type="gramStart"/>
+            <w:r>
+              <w:t>Varchar(</w:t>
+            </w:r>
+            <w:proofErr w:type="gramEnd"/>
+            <w:r>
+              <w:t>60)</w:t>
+            </w:r>
+          </w:p>
+        </w:tc>
+        <w:tc>
+          <w:tcPr>
+            <w:tcW w:w="1885" w:type="dxa"/>
+          </w:tcPr>
+          <w:p>
+            <w:r>
+              <w:t>*</w:t>
+            </w:r>
+            <w:proofErr w:type="gramStart"/>
+            <w:r>
+              <w:t>required</w:t>
+            </w:r>
+            <w:proofErr w:type="gramEnd"/>
+          </w:p>
+        </w:tc>
+      </w:tr>
+      <w:tr>
+        <w:tc>
+          <w:tcPr>
+            <w:tcW w:w="1975" w:type="dxa"/>
+          </w:tcPr>
+          <w:p/>
+        </w:tc>
+        <w:tc>
+          <w:tcPr>
+            <w:tcW w:w="2699" w:type="dxa"/>
+          </w:tcPr>
+          <w:p>
+            <w:proofErr w:type="spellStart"/>
             <w:r>
               <w:t>Created_at</w:t>
             </w:r>
+            <w:proofErr w:type="spellEnd"/>
           </w:p>
         </w:tc>
         <w:tc>
@@ -2596,9 +2853,11 @@
             <w:tcW w:w="2699" w:type="dxa"/>
           </w:tcPr>
           <w:p>
+            <w:proofErr w:type="spellStart"/>
             <w:r>
               <w:t>Updated_at</w:t>
             </w:r>
+            <w:proofErr w:type="spellEnd"/>
           </w:p>
         </w:tc>
         <w:tc>
@@ -2769,37 +3028,49 @@
             <w:tcW w:w="2791" w:type="dxa"/>
           </w:tcPr>
           <w:p>
-            <w:r>
-              <w:t>Varchar(60)</w:t>
-            </w:r>
-          </w:p>
-        </w:tc>
-        <w:tc>
-          <w:tcPr>
-            <w:tcW w:w="1885" w:type="dxa"/>
-          </w:tcPr>
-          <w:p>
-            <w:r>
-              <w:t>*required</w:t>
-            </w:r>
-          </w:p>
-        </w:tc>
-      </w:tr>
-      <w:tr>
-        <w:tc>
-          <w:tcPr>
-            <w:tcW w:w="1975" w:type="dxa"/>
-          </w:tcPr>
-          <w:p/>
-        </w:tc>
-        <w:tc>
-          <w:tcPr>
-            <w:tcW w:w="2699" w:type="dxa"/>
-          </w:tcPr>
-          <w:p>
+            <w:proofErr w:type="gramStart"/>
+            <w:r>
+              <w:t>Varchar(</w:t>
+            </w:r>
+            <w:proofErr w:type="gramEnd"/>
+            <w:r>
+              <w:t>60)</w:t>
+            </w:r>
+          </w:p>
+        </w:tc>
+        <w:tc>
+          <w:tcPr>
+            <w:tcW w:w="1885" w:type="dxa"/>
+          </w:tcPr>
+          <w:p>
+            <w:r>
+              <w:t>*</w:t>
+            </w:r>
+            <w:proofErr w:type="gramStart"/>
+            <w:r>
+              <w:t>required</w:t>
+            </w:r>
+            <w:proofErr w:type="gramEnd"/>
+          </w:p>
+        </w:tc>
+      </w:tr>
+      <w:tr>
+        <w:tc>
+          <w:tcPr>
+            <w:tcW w:w="1975" w:type="dxa"/>
+          </w:tcPr>
+          <w:p/>
+        </w:tc>
+        <w:tc>
+          <w:tcPr>
+            <w:tcW w:w="2699" w:type="dxa"/>
+          </w:tcPr>
+          <w:p>
+            <w:proofErr w:type="spellStart"/>
             <w:r>
               <w:t>Created_at</w:t>
             </w:r>
+            <w:proofErr w:type="spellEnd"/>
           </w:p>
         </w:tc>
         <w:tc>
@@ -2831,9 +3102,11 @@
             <w:tcW w:w="2699" w:type="dxa"/>
           </w:tcPr>
           <w:p>
+            <w:proofErr w:type="spellStart"/>
             <w:r>
               <w:t>Updated_at</w:t>
             </w:r>
+            <w:proofErr w:type="spellEnd"/>
           </w:p>
         </w:tc>
         <w:tc>
@@ -2888,6 +3161,173 @@
         </w:tc>
       </w:tr>
     </w:tbl>
+    <w:p/>
+    <w:p/>
+    <w:p>
+      <w:r>
+        <w:t>Step1: Install Laravel 8</w:t>
+      </w:r>
+    </w:p>
+    <w:p>
+      <w:r>
+        <w:t xml:space="preserve">Step2: </w:t>
+      </w:r>
+      <w:proofErr w:type="gramStart"/>
+      <w:r>
+        <w:t>Config .env</w:t>
+      </w:r>
+      <w:proofErr w:type="gramEnd"/>
+      <w:r>
+        <w:t xml:space="preserve"> with database</w:t>
+      </w:r>
+    </w:p>
+    <w:p>
+      <w:r>
+        <w:t xml:space="preserve">Step3: Laravel </w:t>
+      </w:r>
+      <w:proofErr w:type="spellStart"/>
+      <w:r>
+        <w:t>ui</w:t>
+      </w:r>
+      <w:proofErr w:type="spellEnd"/>
+      <w:r>
+        <w:t xml:space="preserve"> auth installation</w:t>
+      </w:r>
+    </w:p>
+    <w:p>
+      <w:hyperlink r:id="rId5" w:history="1">
+        <w:r>
+          <w:rPr>
+            <w:rStyle w:val="Hyperlink"/>
+          </w:rPr>
+          <w:t>https://github.com/laravel/ui</w:t>
+        </w:r>
+      </w:hyperlink>
+      <w:r>
+        <w:t xml:space="preserve"> </w:t>
+      </w:r>
+    </w:p>
+    <w:p>
+      <w:pPr>
+        <w:pStyle w:val="ListParagraph"/>
+        <w:numPr>
+          <w:ilvl w:val="0"/>
+          <w:numId w:val="5"/>
+        </w:numPr>
+      </w:pPr>
+      <w:r>
+        <w:t xml:space="preserve">composer require </w:t>
+      </w:r>
+      <w:proofErr w:type="spellStart"/>
+      <w:r>
+        <w:t>laravel</w:t>
+      </w:r>
+      <w:proofErr w:type="spellEnd"/>
+      <w:r>
+        <w:t>/</w:t>
+      </w:r>
+      <w:proofErr w:type="spellStart"/>
+      <w:r>
+        <w:t>ui</w:t>
+      </w:r>
+      <w:proofErr w:type="spellEnd"/>
+    </w:p>
+    <w:p>
+      <w:pPr>
+        <w:pStyle w:val="ListParagraph"/>
+        <w:numPr>
+          <w:ilvl w:val="0"/>
+          <w:numId w:val="5"/>
+        </w:numPr>
+      </w:pPr>
+      <w:proofErr w:type="spellStart"/>
+      <w:r>
+        <w:lastRenderedPageBreak/>
+        <w:t>php</w:t>
+      </w:r>
+      <w:proofErr w:type="spellEnd"/>
+      <w:r>
+        <w:t xml:space="preserve"> artisan </w:t>
+      </w:r>
+      <w:proofErr w:type="spellStart"/>
+      <w:r>
+        <w:t>ui</w:t>
+      </w:r>
+      <w:proofErr w:type="spellEnd"/>
+      <w:r>
+        <w:t xml:space="preserve"> bootstrap</w:t>
+      </w:r>
+    </w:p>
+    <w:p>
+      <w:r>
+        <w:t xml:space="preserve">Step4: </w:t>
+      </w:r>
+      <w:proofErr w:type="spellStart"/>
+      <w:r>
+        <w:t>npm</w:t>
+      </w:r>
+      <w:proofErr w:type="spellEnd"/>
+      <w:r>
+        <w:t xml:space="preserve"> install &amp;&amp; </w:t>
+      </w:r>
+      <w:proofErr w:type="spellStart"/>
+      <w:r>
+        <w:t>npm</w:t>
+      </w:r>
+      <w:proofErr w:type="spellEnd"/>
+      <w:r>
+        <w:t xml:space="preserve"> run dev</w:t>
+      </w:r>
+    </w:p>
+    <w:p>
+      <w:r>
+        <w:t xml:space="preserve">Step4: </w:t>
+      </w:r>
+      <w:proofErr w:type="spellStart"/>
+      <w:r>
+        <w:t>php</w:t>
+      </w:r>
+      <w:proofErr w:type="spellEnd"/>
+      <w:r>
+        <w:t xml:space="preserve"> artisan migrate</w:t>
+      </w:r>
+    </w:p>
+    <w:p>
+      <w:r>
+        <w:t xml:space="preserve">Step5: </w:t>
+      </w:r>
+      <w:proofErr w:type="spellStart"/>
+      <w:r>
+        <w:t>php</w:t>
+      </w:r>
+      <w:proofErr w:type="spellEnd"/>
+      <w:r>
+        <w:t xml:space="preserve"> artisan serve</w:t>
+      </w:r>
+    </w:p>
+    <w:p>
+      <w:r>
+        <w:t>Step6: Model, Migration, Controller creation</w:t>
+      </w:r>
+    </w:p>
+    <w:p>
+      <w:r>
+        <w:t>Step7: Model update with fillable fields, create relation between models</w:t>
+      </w:r>
+    </w:p>
+    <w:p>
+      <w:r>
+        <w:t xml:space="preserve">Step8: Admin </w:t>
+      </w:r>
+      <w:proofErr w:type="spellStart"/>
+      <w:r>
+        <w:t>Lte</w:t>
+      </w:r>
+      <w:proofErr w:type="spellEnd"/>
+      <w:r>
+        <w:t xml:space="preserve"> Templating for Admin Panel</w:t>
+      </w:r>
+    </w:p>
     <w:p/>
     <w:sectPr>
       <w:pgSz w:w="12240" w:h="15840"/>
@@ -2991,6 +3431,119 @@
     </w:lvl>
   </w:abstractNum>
   <w:abstractNum w:abstractNumId="1" w15:restartNumberingAfterBreak="0">
+    <w:nsid w:val="22945127"/>
+    <w:multiLevelType w:val="hybridMultilevel"/>
+    <w:tmpl w:val="1AB280F4"/>
+    <w:lvl w:ilvl="0" w:tplc="04090001">
+      <w:start w:val="1"/>
+      <w:numFmt w:val="bullet"/>
+      <w:lvlText w:val=""/>
+      <w:lvlJc w:val="left"/>
+      <w:pPr>
+        <w:ind w:left="720" w:hanging="360"/>
+      </w:pPr>
+      <w:rPr>
+        <w:rFonts w:ascii="Symbol" w:hAnsi="Symbol" w:hint="default"/>
+      </w:rPr>
+    </w:lvl>
+    <w:lvl w:ilvl="1" w:tplc="04090003" w:tentative="1">
+      <w:start w:val="1"/>
+      <w:numFmt w:val="bullet"/>
+      <w:lvlText w:val="o"/>
+      <w:lvlJc w:val="left"/>
+      <w:pPr>
+        <w:ind w:left="1440" w:hanging="360"/>
+      </w:pPr>
+      <w:rPr>
+        <w:rFonts w:ascii="Courier New" w:hAnsi="Courier New" w:cs="Courier New" w:hint="default"/>
+      </w:rPr>
+    </w:lvl>
+    <w:lvl w:ilvl="2" w:tplc="04090005" w:tentative="1">
+      <w:start w:val="1"/>
+      <w:numFmt w:val="bullet"/>
+      <w:lvlText w:val=""/>
+      <w:lvlJc w:val="left"/>
+      <w:pPr>
+        <w:ind w:left="2160" w:hanging="360"/>
+      </w:pPr>
+      <w:rPr>
+        <w:rFonts w:ascii="Wingdings" w:hAnsi="Wingdings" w:hint="default"/>
+      </w:rPr>
+    </w:lvl>
+    <w:lvl w:ilvl="3" w:tplc="04090001" w:tentative="1">
+      <w:start w:val="1"/>
+      <w:numFmt w:val="bullet"/>
+      <w:lvlText w:val=""/>
+      <w:lvlJc w:val="left"/>
+      <w:pPr>
+        <w:ind w:left="2880" w:hanging="360"/>
+      </w:pPr>
+      <w:rPr>
+        <w:rFonts w:ascii="Symbol" w:hAnsi="Symbol" w:hint="default"/>
+      </w:rPr>
+    </w:lvl>
+    <w:lvl w:ilvl="4" w:tplc="04090003" w:tentative="1">
+      <w:start w:val="1"/>
+      <w:numFmt w:val="bullet"/>
+      <w:lvlText w:val="o"/>
+      <w:lvlJc w:val="left"/>
+      <w:pPr>
+        <w:ind w:left="3600" w:hanging="360"/>
+      </w:pPr>
+      <w:rPr>
+        <w:rFonts w:ascii="Courier New" w:hAnsi="Courier New" w:cs="Courier New" w:hint="default"/>
+      </w:rPr>
+    </w:lvl>
+    <w:lvl w:ilvl="5" w:tplc="04090005" w:tentative="1">
+      <w:start w:val="1"/>
+      <w:numFmt w:val="bullet"/>
+      <w:lvlText w:val=""/>
+      <w:lvlJc w:val="left"/>
+      <w:pPr>
+        <w:ind w:left="4320" w:hanging="360"/>
+      </w:pPr>
+      <w:rPr>
+        <w:rFonts w:ascii="Wingdings" w:hAnsi="Wingdings" w:hint="default"/>
+      </w:rPr>
+    </w:lvl>
+    <w:lvl w:ilvl="6" w:tplc="04090001" w:tentative="1">
+      <w:start w:val="1"/>
+      <w:numFmt w:val="bullet"/>
+      <w:lvlText w:val=""/>
+      <w:lvlJc w:val="left"/>
+      <w:pPr>
+        <w:ind w:left="5040" w:hanging="360"/>
+      </w:pPr>
+      <w:rPr>
+        <w:rFonts w:ascii="Symbol" w:hAnsi="Symbol" w:hint="default"/>
+      </w:rPr>
+    </w:lvl>
+    <w:lvl w:ilvl="7" w:tplc="04090003" w:tentative="1">
+      <w:start w:val="1"/>
+      <w:numFmt w:val="bullet"/>
+      <w:lvlText w:val="o"/>
+      <w:lvlJc w:val="left"/>
+      <w:pPr>
+        <w:ind w:left="5760" w:hanging="360"/>
+      </w:pPr>
+      <w:rPr>
+        <w:rFonts w:ascii="Courier New" w:hAnsi="Courier New" w:cs="Courier New" w:hint="default"/>
+      </w:rPr>
+    </w:lvl>
+    <w:lvl w:ilvl="8" w:tplc="04090005" w:tentative="1">
+      <w:start w:val="1"/>
+      <w:numFmt w:val="bullet"/>
+      <w:lvlText w:val=""/>
+      <w:lvlJc w:val="left"/>
+      <w:pPr>
+        <w:ind w:left="6480" w:hanging="360"/>
+      </w:pPr>
+      <w:rPr>
+        <w:rFonts w:ascii="Wingdings" w:hAnsi="Wingdings" w:hint="default"/>
+      </w:rPr>
+    </w:lvl>
+  </w:abstractNum>
+  <w:abstractNum w:abstractNumId="2" w15:restartNumberingAfterBreak="0">
     <w:nsid w:val="386B20B0"/>
     <w:multiLevelType w:val="hybridMultilevel"/>
     <w:tmpl w:val="37341272"/>
@@ -3079,7 +3632,7 @@
       </w:pPr>
     </w:lvl>
   </w:abstractNum>
-  <w:abstractNum w:abstractNumId="2" w15:restartNumberingAfterBreak="0">
+  <w:abstractNum w:abstractNumId="3" w15:restartNumberingAfterBreak="0">
     <w:nsid w:val="52FF3B16"/>
     <w:multiLevelType w:val="hybridMultilevel"/>
     <w:tmpl w:val="12DE3E50"/>
@@ -3165,7 +3718,7 @@
       </w:pPr>
     </w:lvl>
   </w:abstractNum>
-  <w:abstractNum w:abstractNumId="3" w15:restartNumberingAfterBreak="0">
+  <w:abstractNum w:abstractNumId="4" w15:restartNumberingAfterBreak="0">
     <w:nsid w:val="70315F7C"/>
     <w:multiLevelType w:val="hybridMultilevel"/>
     <w:tmpl w:val="A9F6E6E2"/>
@@ -3279,16 +3832,19 @@
     </w:lvl>
   </w:abstractNum>
   <w:num w:numId="1" w16cid:durableId="14581059">
-    <w:abstractNumId w:val="2"/>
+    <w:abstractNumId w:val="3"/>
   </w:num>
   <w:num w:numId="2" w16cid:durableId="1351373732">
-    <w:abstractNumId w:val="1"/>
+    <w:abstractNumId w:val="2"/>
   </w:num>
   <w:num w:numId="3" w16cid:durableId="1148785308">
     <w:abstractNumId w:val="0"/>
   </w:num>
   <w:num w:numId="4" w16cid:durableId="1146706448">
-    <w:abstractNumId w:val="3"/>
+    <w:abstractNumId w:val="4"/>
+  </w:num>
+  <w:num w:numId="5" w16cid:durableId="1146312064">
+    <w:abstractNumId w:val="1"/>
   </w:num>
 </w:numbering>
 </file>
@@ -3749,6 +4305,17 @@
       </w:tblBorders>
     </w:tblPr>
   </w:style>
+  <w:style w:type="character" w:styleId="Hyperlink">
+    <w:name w:val="Hyperlink"/>
+    <w:basedOn w:val="DefaultParagraphFont"/>
+    <w:uiPriority w:val="99"/>
+    <w:unhideWhenUsed/>
+    <w:rsid w:val="00AE3E7C"/>
+    <w:rPr>
+      <w:color w:val="0563C1" w:themeColor="hyperlink"/>
+      <w:u w:val="single"/>
+    </w:rPr>
+  </w:style>
 </w:styles>
 </file>
 

</xml_diff>

<commit_message>
File folder structure added in documentation
</commit_message>
<xml_diff>
--- a/Employee_Management_System.docx
+++ b/Employee_Management_System.docx
@@ -591,15 +591,7 @@
         </w:numPr>
       </w:pPr>
       <w:r>
-        <w:t xml:space="preserve">List of </w:t>
-      </w:r>
-      <w:proofErr w:type="gramStart"/>
-      <w:r>
-        <w:t>city</w:t>
-      </w:r>
-      <w:proofErr w:type="gramEnd"/>
-      <w:r>
-        <w:t xml:space="preserve"> with search</w:t>
+        <w:t>List of city with search</w:t>
       </w:r>
     </w:p>
     <w:p>
@@ -888,13 +880,8 @@
             <w:tcW w:w="2791" w:type="dxa"/>
           </w:tcPr>
           <w:p>
-            <w:proofErr w:type="gramStart"/>
-            <w:r>
-              <w:t>Varchar(</w:t>
-            </w:r>
-            <w:proofErr w:type="gramEnd"/>
-            <w:r>
-              <w:t>20)</w:t>
+            <w:r>
+              <w:t>Varchar(20)</w:t>
             </w:r>
           </w:p>
         </w:tc>
@@ -904,13 +891,8 @@
           </w:tcPr>
           <w:p>
             <w:r>
-              <w:t>*</w:t>
-            </w:r>
-            <w:proofErr w:type="gramStart"/>
-            <w:r>
-              <w:t>required</w:t>
-            </w:r>
-            <w:proofErr w:type="gramEnd"/>
+              <w:t>*required</w:t>
+            </w:r>
           </w:p>
         </w:tc>
       </w:tr>
@@ -943,13 +925,8 @@
             <w:tcW w:w="2791" w:type="dxa"/>
           </w:tcPr>
           <w:p>
-            <w:proofErr w:type="gramStart"/>
-            <w:r>
-              <w:t>Varchar(</w:t>
-            </w:r>
-            <w:proofErr w:type="gramEnd"/>
-            <w:r>
-              <w:t>30)</w:t>
+            <w:r>
+              <w:t>Varchar(30)</w:t>
             </w:r>
           </w:p>
         </w:tc>
@@ -959,13 +936,8 @@
           </w:tcPr>
           <w:p>
             <w:r>
-              <w:t>*</w:t>
-            </w:r>
-            <w:proofErr w:type="gramStart"/>
-            <w:r>
-              <w:t>required</w:t>
-            </w:r>
-            <w:proofErr w:type="gramEnd"/>
+              <w:t>*required</w:t>
+            </w:r>
           </w:p>
         </w:tc>
       </w:tr>
@@ -998,13 +970,8 @@
             <w:tcW w:w="2791" w:type="dxa"/>
           </w:tcPr>
           <w:p>
-            <w:proofErr w:type="gramStart"/>
-            <w:r>
-              <w:t>Varchar(</w:t>
-            </w:r>
-            <w:proofErr w:type="gramEnd"/>
-            <w:r>
-              <w:t>30)</w:t>
+            <w:r>
+              <w:t>Varchar(30)</w:t>
             </w:r>
           </w:p>
         </w:tc>
@@ -1014,13 +981,8 @@
           </w:tcPr>
           <w:p>
             <w:r>
-              <w:t>*</w:t>
-            </w:r>
-            <w:proofErr w:type="gramStart"/>
-            <w:r>
-              <w:t>required</w:t>
-            </w:r>
-            <w:proofErr w:type="gramEnd"/>
+              <w:t>*required</w:t>
+            </w:r>
           </w:p>
         </w:tc>
       </w:tr>
@@ -1053,13 +1015,8 @@
             <w:tcW w:w="2791" w:type="dxa"/>
           </w:tcPr>
           <w:p>
-            <w:proofErr w:type="gramStart"/>
-            <w:r>
-              <w:t>Varchar(</w:t>
-            </w:r>
-            <w:proofErr w:type="gramEnd"/>
-            <w:r>
-              <w:t>60)</w:t>
+            <w:r>
+              <w:t>Varchar(60)</w:t>
             </w:r>
           </w:p>
         </w:tc>
@@ -1069,13 +1026,8 @@
           </w:tcPr>
           <w:p>
             <w:r>
-              <w:t>*</w:t>
-            </w:r>
-            <w:proofErr w:type="gramStart"/>
-            <w:r>
-              <w:t>required</w:t>
-            </w:r>
-            <w:proofErr w:type="gramEnd"/>
+              <w:t>*required</w:t>
+            </w:r>
           </w:p>
         </w:tc>
       </w:tr>
@@ -1108,13 +1060,8 @@
             <w:tcW w:w="2791" w:type="dxa"/>
           </w:tcPr>
           <w:p>
-            <w:proofErr w:type="gramStart"/>
-            <w:r>
-              <w:t>Char(</w:t>
-            </w:r>
-            <w:proofErr w:type="gramEnd"/>
-            <w:r>
-              <w:t>200)</w:t>
+            <w:r>
+              <w:t>Char(200)</w:t>
             </w:r>
           </w:p>
         </w:tc>
@@ -1124,13 +1071,8 @@
           </w:tcPr>
           <w:p>
             <w:r>
-              <w:t>*</w:t>
-            </w:r>
-            <w:proofErr w:type="gramStart"/>
-            <w:r>
-              <w:t>required</w:t>
-            </w:r>
-            <w:proofErr w:type="gramEnd"/>
+              <w:t>*required</w:t>
+            </w:r>
           </w:p>
         </w:tc>
       </w:tr>
@@ -1387,13 +1329,8 @@
             <w:tcW w:w="2791" w:type="dxa"/>
           </w:tcPr>
           <w:p>
-            <w:proofErr w:type="gramStart"/>
-            <w:r>
-              <w:t>Varchar(</w:t>
-            </w:r>
-            <w:proofErr w:type="gramEnd"/>
-            <w:r>
-              <w:t>30)</w:t>
+            <w:r>
+              <w:t>Varchar(30)</w:t>
             </w:r>
           </w:p>
         </w:tc>
@@ -1403,13 +1340,8 @@
           </w:tcPr>
           <w:p>
             <w:r>
-              <w:t>*</w:t>
-            </w:r>
-            <w:proofErr w:type="gramStart"/>
-            <w:r>
-              <w:t>required</w:t>
-            </w:r>
-            <w:proofErr w:type="gramEnd"/>
+              <w:t>*required</w:t>
+            </w:r>
           </w:p>
         </w:tc>
       </w:tr>
@@ -1444,13 +1376,8 @@
             <w:tcW w:w="2791" w:type="dxa"/>
           </w:tcPr>
           <w:p>
-            <w:proofErr w:type="gramStart"/>
-            <w:r>
-              <w:t>Varchar(</w:t>
-            </w:r>
-            <w:proofErr w:type="gramEnd"/>
-            <w:r>
-              <w:t>30)</w:t>
+            <w:r>
+              <w:t>Varchar(30)</w:t>
             </w:r>
           </w:p>
         </w:tc>
@@ -1460,13 +1387,8 @@
           </w:tcPr>
           <w:p>
             <w:r>
-              <w:t>*</w:t>
-            </w:r>
-            <w:proofErr w:type="gramStart"/>
-            <w:r>
-              <w:t>required</w:t>
-            </w:r>
-            <w:proofErr w:type="gramEnd"/>
+              <w:t>*required</w:t>
+            </w:r>
           </w:p>
         </w:tc>
       </w:tr>
@@ -1499,11 +1421,9 @@
             <w:tcW w:w="2791" w:type="dxa"/>
           </w:tcPr>
           <w:p>
-            <w:proofErr w:type="gramStart"/>
             <w:r>
               <w:t>Varchar(</w:t>
             </w:r>
-            <w:proofErr w:type="gramEnd"/>
             <w:r>
               <w:t>150</w:t>
             </w:r>
@@ -1722,13 +1642,8 @@
             <w:tcW w:w="2791" w:type="dxa"/>
           </w:tcPr>
           <w:p>
-            <w:proofErr w:type="gramStart"/>
-            <w:r>
-              <w:t>Char(</w:t>
-            </w:r>
-            <w:proofErr w:type="gramEnd"/>
-            <w:r>
-              <w:t>6)</w:t>
+            <w:r>
+              <w:t>Char(6)</w:t>
             </w:r>
           </w:p>
         </w:tc>
@@ -2099,13 +2014,8 @@
             <w:tcW w:w="2791" w:type="dxa"/>
           </w:tcPr>
           <w:p>
-            <w:proofErr w:type="gramStart"/>
-            <w:r>
-              <w:t>Char(</w:t>
-            </w:r>
-            <w:proofErr w:type="gramEnd"/>
-            <w:r>
-              <w:t>3)</w:t>
+            <w:r>
+              <w:t>Char(3)</w:t>
             </w:r>
           </w:p>
         </w:tc>
@@ -2115,13 +2025,8 @@
           </w:tcPr>
           <w:p>
             <w:r>
-              <w:t>*</w:t>
-            </w:r>
-            <w:proofErr w:type="gramStart"/>
-            <w:r>
-              <w:t>required</w:t>
-            </w:r>
-            <w:proofErr w:type="gramEnd"/>
+              <w:t>*required</w:t>
+            </w:r>
           </w:p>
         </w:tc>
       </w:tr>
@@ -2154,13 +2059,8 @@
             <w:tcW w:w="2791" w:type="dxa"/>
           </w:tcPr>
           <w:p>
-            <w:proofErr w:type="gramStart"/>
-            <w:r>
-              <w:t>Varchar(</w:t>
-            </w:r>
-            <w:proofErr w:type="gramEnd"/>
-            <w:r>
-              <w:t>60)</w:t>
+            <w:r>
+              <w:t>Varchar(60)</w:t>
             </w:r>
           </w:p>
         </w:tc>
@@ -2170,13 +2070,8 @@
           </w:tcPr>
           <w:p>
             <w:r>
-              <w:t>*</w:t>
-            </w:r>
-            <w:proofErr w:type="gramStart"/>
-            <w:r>
-              <w:t>required</w:t>
-            </w:r>
-            <w:proofErr w:type="gramEnd"/>
+              <w:t>*required</w:t>
+            </w:r>
           </w:p>
         </w:tc>
       </w:tr>
@@ -2453,13 +2348,8 @@
           </w:tcPr>
           <w:p>
             <w:r>
-              <w:t>*</w:t>
-            </w:r>
-            <w:proofErr w:type="gramStart"/>
-            <w:r>
-              <w:t>required</w:t>
-            </w:r>
-            <w:proofErr w:type="gramEnd"/>
+              <w:t>*required</w:t>
+            </w:r>
           </w:p>
         </w:tc>
       </w:tr>
@@ -2485,13 +2375,8 @@
             <w:tcW w:w="2791" w:type="dxa"/>
           </w:tcPr>
           <w:p>
-            <w:proofErr w:type="gramStart"/>
-            <w:r>
-              <w:t>Varchar(</w:t>
-            </w:r>
-            <w:proofErr w:type="gramEnd"/>
-            <w:r>
-              <w:t>60)</w:t>
+            <w:r>
+              <w:t>Varchar(60)</w:t>
             </w:r>
           </w:p>
         </w:tc>
@@ -2501,13 +2386,8 @@
           </w:tcPr>
           <w:p>
             <w:r>
-              <w:t>*</w:t>
-            </w:r>
-            <w:proofErr w:type="gramStart"/>
-            <w:r>
-              <w:t>required</w:t>
-            </w:r>
-            <w:proofErr w:type="gramEnd"/>
+              <w:t>*required</w:t>
+            </w:r>
           </w:p>
         </w:tc>
       </w:tr>
@@ -2747,13 +2627,8 @@
           </w:tcPr>
           <w:p>
             <w:r>
-              <w:t>*</w:t>
-            </w:r>
-            <w:proofErr w:type="gramStart"/>
-            <w:r>
-              <w:t>required</w:t>
-            </w:r>
-            <w:proofErr w:type="gramEnd"/>
+              <w:t>*required</w:t>
+            </w:r>
           </w:p>
         </w:tc>
       </w:tr>
@@ -2779,13 +2654,8 @@
             <w:tcW w:w="2791" w:type="dxa"/>
           </w:tcPr>
           <w:p>
-            <w:proofErr w:type="gramStart"/>
-            <w:r>
-              <w:t>Varchar(</w:t>
-            </w:r>
-            <w:proofErr w:type="gramEnd"/>
-            <w:r>
-              <w:t>60)</w:t>
+            <w:r>
+              <w:t>Varchar(60)</w:t>
             </w:r>
           </w:p>
         </w:tc>
@@ -2795,13 +2665,8 @@
           </w:tcPr>
           <w:p>
             <w:r>
-              <w:t>*</w:t>
-            </w:r>
-            <w:proofErr w:type="gramStart"/>
-            <w:r>
-              <w:t>required</w:t>
-            </w:r>
-            <w:proofErr w:type="gramEnd"/>
+              <w:t>*required</w:t>
+            </w:r>
           </w:p>
         </w:tc>
       </w:tr>
@@ -3028,13 +2893,8 @@
             <w:tcW w:w="2791" w:type="dxa"/>
           </w:tcPr>
           <w:p>
-            <w:proofErr w:type="gramStart"/>
-            <w:r>
-              <w:t>Varchar(</w:t>
-            </w:r>
-            <w:proofErr w:type="gramEnd"/>
-            <w:r>
-              <w:t>60)</w:t>
+            <w:r>
+              <w:t>Varchar(60)</w:t>
             </w:r>
           </w:p>
         </w:tc>
@@ -3044,13 +2904,8 @@
           </w:tcPr>
           <w:p>
             <w:r>
-              <w:t>*</w:t>
-            </w:r>
-            <w:proofErr w:type="gramStart"/>
-            <w:r>
-              <w:t>required</w:t>
-            </w:r>
-            <w:proofErr w:type="gramEnd"/>
+              <w:t>*required</w:t>
+            </w:r>
           </w:p>
         </w:tc>
       </w:tr>
@@ -3170,15 +3025,7 @@
     </w:p>
     <w:p>
       <w:r>
-        <w:t xml:space="preserve">Step2: </w:t>
-      </w:r>
-      <w:proofErr w:type="gramStart"/>
-      <w:r>
-        <w:t>Config .env</w:t>
-      </w:r>
-      <w:proofErr w:type="gramEnd"/>
-      <w:r>
-        <w:t xml:space="preserve"> with database</w:t>
+        <w:t>Step2: Config .env with database</w:t>
       </w:r>
     </w:p>
     <w:p>
@@ -3316,8 +3163,671 @@
       </w:r>
     </w:p>
     <w:p>
-      <w:r>
-        <w:t xml:space="preserve">Step8: Admin </w:t>
+      <w:pPr>
+        <w:rPr>
+          <w:b/>
+          <w:bCs/>
+          <w:sz w:val="24"/>
+          <w:szCs w:val="24"/>
+        </w:rPr>
+      </w:pPr>
+      <w:r>
+        <w:rPr>
+          <w:b/>
+          <w:bCs/>
+          <w:sz w:val="24"/>
+          <w:szCs w:val="24"/>
+        </w:rPr>
+        <w:t>Step</w:t>
+      </w:r>
+      <w:r>
+        <w:rPr>
+          <w:b/>
+          <w:bCs/>
+          <w:sz w:val="24"/>
+          <w:szCs w:val="24"/>
+        </w:rPr>
+        <w:t>8: File folder structure</w:t>
+      </w:r>
+    </w:p>
+    <w:p/>
+    <w:p>
+      <w:pPr>
+        <w:pStyle w:val="ListParagraph"/>
+        <w:numPr>
+          <w:ilvl w:val="0"/>
+          <w:numId w:val="6"/>
+        </w:numPr>
+        <w:sectPr>
+          <w:pgSz w:w="12240" w:h="15840"/>
+          <w:pgMar w:top="1440" w:right="1440" w:bottom="1440" w:left="1440" w:header="720" w:footer="720" w:gutter="0"/>
+          <w:cols w:space="720"/>
+          <w:docGrid w:linePitch="360"/>
+        </w:sectPr>
+      </w:pPr>
+    </w:p>
+    <w:p>
+      <w:pPr>
+        <w:pStyle w:val="ListParagraph"/>
+        <w:numPr>
+          <w:ilvl w:val="0"/>
+          <w:numId w:val="6"/>
+        </w:numPr>
+      </w:pPr>
+      <w:r>
+        <w:t>Models</w:t>
+      </w:r>
+    </w:p>
+    <w:p>
+      <w:pPr>
+        <w:pStyle w:val="ListParagraph"/>
+        <w:numPr>
+          <w:ilvl w:val="1"/>
+          <w:numId w:val="6"/>
+        </w:numPr>
+      </w:pPr>
+      <w:r>
+        <w:t>City</w:t>
+      </w:r>
+    </w:p>
+    <w:p>
+      <w:pPr>
+        <w:pStyle w:val="ListParagraph"/>
+        <w:numPr>
+          <w:ilvl w:val="1"/>
+          <w:numId w:val="6"/>
+        </w:numPr>
+      </w:pPr>
+      <w:r>
+        <w:t>Country</w:t>
+      </w:r>
+    </w:p>
+    <w:p>
+      <w:pPr>
+        <w:pStyle w:val="ListParagraph"/>
+        <w:numPr>
+          <w:ilvl w:val="1"/>
+          <w:numId w:val="6"/>
+        </w:numPr>
+      </w:pPr>
+      <w:r>
+        <w:t>Department</w:t>
+      </w:r>
+    </w:p>
+    <w:p>
+      <w:pPr>
+        <w:pStyle w:val="ListParagraph"/>
+        <w:numPr>
+          <w:ilvl w:val="1"/>
+          <w:numId w:val="6"/>
+        </w:numPr>
+      </w:pPr>
+      <w:r>
+        <w:t>Employee</w:t>
+      </w:r>
+    </w:p>
+    <w:p>
+      <w:pPr>
+        <w:pStyle w:val="ListParagraph"/>
+        <w:numPr>
+          <w:ilvl w:val="1"/>
+          <w:numId w:val="6"/>
+        </w:numPr>
+      </w:pPr>
+      <w:r>
+        <w:t>State</w:t>
+      </w:r>
+    </w:p>
+    <w:p>
+      <w:pPr>
+        <w:pStyle w:val="ListParagraph"/>
+        <w:numPr>
+          <w:ilvl w:val="1"/>
+          <w:numId w:val="6"/>
+        </w:numPr>
+      </w:pPr>
+      <w:r>
+        <w:t>User</w:t>
+      </w:r>
+    </w:p>
+    <w:p>
+      <w:pPr>
+        <w:pStyle w:val="ListParagraph"/>
+        <w:ind w:left="1440"/>
+      </w:pPr>
+    </w:p>
+    <w:p>
+      <w:pPr>
+        <w:pStyle w:val="ListParagraph"/>
+        <w:numPr>
+          <w:ilvl w:val="0"/>
+          <w:numId w:val="6"/>
+        </w:numPr>
+      </w:pPr>
+      <w:r>
+        <w:t>Controllers</w:t>
+      </w:r>
+    </w:p>
+    <w:p>
+      <w:pPr>
+        <w:pStyle w:val="ListParagraph"/>
+        <w:numPr>
+          <w:ilvl w:val="1"/>
+          <w:numId w:val="6"/>
+        </w:numPr>
+      </w:pPr>
+      <w:proofErr w:type="spellStart"/>
+      <w:r>
+        <w:t>Api</w:t>
+      </w:r>
+      <w:proofErr w:type="spellEnd"/>
+    </w:p>
+    <w:p>
+      <w:pPr>
+        <w:pStyle w:val="ListParagraph"/>
+        <w:numPr>
+          <w:ilvl w:val="2"/>
+          <w:numId w:val="6"/>
+        </w:numPr>
+      </w:pPr>
+      <w:proofErr w:type="spellStart"/>
+      <w:r>
+        <w:t>EmployeeController</w:t>
+      </w:r>
+      <w:proofErr w:type="spellEnd"/>
+    </w:p>
+    <w:p>
+      <w:pPr>
+        <w:pStyle w:val="ListParagraph"/>
+        <w:numPr>
+          <w:ilvl w:val="2"/>
+          <w:numId w:val="6"/>
+        </w:numPr>
+      </w:pPr>
+      <w:proofErr w:type="spellStart"/>
+      <w:r>
+        <w:t>EmployeeDataController</w:t>
+      </w:r>
+      <w:proofErr w:type="spellEnd"/>
+    </w:p>
+    <w:p>
+      <w:pPr>
+        <w:pStyle w:val="ListParagraph"/>
+        <w:numPr>
+          <w:ilvl w:val="1"/>
+          <w:numId w:val="6"/>
+        </w:numPr>
+      </w:pPr>
+      <w:r>
+        <w:t>Backend</w:t>
+      </w:r>
+    </w:p>
+    <w:p>
+      <w:pPr>
+        <w:pStyle w:val="ListParagraph"/>
+        <w:numPr>
+          <w:ilvl w:val="2"/>
+          <w:numId w:val="6"/>
+        </w:numPr>
+      </w:pPr>
+      <w:proofErr w:type="spellStart"/>
+      <w:r>
+        <w:t>CityController</w:t>
+      </w:r>
+      <w:proofErr w:type="spellEnd"/>
+    </w:p>
+    <w:p>
+      <w:pPr>
+        <w:pStyle w:val="ListParagraph"/>
+        <w:numPr>
+          <w:ilvl w:val="2"/>
+          <w:numId w:val="6"/>
+        </w:numPr>
+      </w:pPr>
+      <w:proofErr w:type="spellStart"/>
+      <w:r>
+        <w:t>CountryController</w:t>
+      </w:r>
+      <w:proofErr w:type="spellEnd"/>
+    </w:p>
+    <w:p>
+      <w:pPr>
+        <w:pStyle w:val="ListParagraph"/>
+        <w:numPr>
+          <w:ilvl w:val="2"/>
+          <w:numId w:val="6"/>
+        </w:numPr>
+      </w:pPr>
+      <w:proofErr w:type="spellStart"/>
+      <w:r>
+        <w:t>DepartmentController</w:t>
+      </w:r>
+      <w:proofErr w:type="spellEnd"/>
+    </w:p>
+    <w:p>
+      <w:pPr>
+        <w:pStyle w:val="ListParagraph"/>
+        <w:numPr>
+          <w:ilvl w:val="2"/>
+          <w:numId w:val="6"/>
+        </w:numPr>
+      </w:pPr>
+      <w:proofErr w:type="spellStart"/>
+      <w:r>
+        <w:t>StateController</w:t>
+      </w:r>
+      <w:proofErr w:type="spellEnd"/>
+    </w:p>
+    <w:p>
+      <w:pPr>
+        <w:pStyle w:val="ListParagraph"/>
+        <w:numPr>
+          <w:ilvl w:val="2"/>
+          <w:numId w:val="6"/>
+        </w:numPr>
+      </w:pPr>
+      <w:proofErr w:type="spellStart"/>
+      <w:r>
+        <w:t>UserController</w:t>
+      </w:r>
+      <w:proofErr w:type="spellEnd"/>
+    </w:p>
+    <w:p>
+      <w:pPr>
+        <w:pStyle w:val="ListParagraph"/>
+        <w:numPr>
+          <w:ilvl w:val="1"/>
+          <w:numId w:val="6"/>
+        </w:numPr>
+      </w:pPr>
+      <w:proofErr w:type="spellStart"/>
+      <w:r>
+        <w:t>HomeController</w:t>
+      </w:r>
+      <w:proofErr w:type="spellEnd"/>
+    </w:p>
+    <w:p>
+      <w:pPr>
+        <w:pStyle w:val="ListParagraph"/>
+        <w:numPr>
+          <w:ilvl w:val="0"/>
+          <w:numId w:val="6"/>
+        </w:numPr>
+      </w:pPr>
+      <w:r>
+        <w:t>Resources</w:t>
+      </w:r>
+    </w:p>
+    <w:p>
+      <w:pPr>
+        <w:pStyle w:val="ListParagraph"/>
+        <w:numPr>
+          <w:ilvl w:val="1"/>
+          <w:numId w:val="6"/>
+        </w:numPr>
+      </w:pPr>
+      <w:r>
+        <w:t>Views</w:t>
+      </w:r>
+    </w:p>
+    <w:p>
+      <w:pPr>
+        <w:pStyle w:val="ListParagraph"/>
+        <w:numPr>
+          <w:ilvl w:val="2"/>
+          <w:numId w:val="6"/>
+        </w:numPr>
+      </w:pPr>
+      <w:r>
+        <w:t>Cities</w:t>
+      </w:r>
+    </w:p>
+    <w:p>
+      <w:pPr>
+        <w:pStyle w:val="ListParagraph"/>
+        <w:numPr>
+          <w:ilvl w:val="3"/>
+          <w:numId w:val="6"/>
+        </w:numPr>
+      </w:pPr>
+      <w:proofErr w:type="spellStart"/>
+      <w:r>
+        <w:t>Create.blade.php</w:t>
+      </w:r>
+      <w:proofErr w:type="spellEnd"/>
+    </w:p>
+    <w:p>
+      <w:pPr>
+        <w:pStyle w:val="ListParagraph"/>
+        <w:numPr>
+          <w:ilvl w:val="3"/>
+          <w:numId w:val="6"/>
+        </w:numPr>
+      </w:pPr>
+      <w:proofErr w:type="spellStart"/>
+      <w:r>
+        <w:t>Edit.blade.php</w:t>
+      </w:r>
+      <w:proofErr w:type="spellEnd"/>
+    </w:p>
+    <w:p>
+      <w:pPr>
+        <w:pStyle w:val="ListParagraph"/>
+        <w:numPr>
+          <w:ilvl w:val="3"/>
+          <w:numId w:val="6"/>
+        </w:numPr>
+      </w:pPr>
+      <w:proofErr w:type="spellStart"/>
+      <w:r>
+        <w:t>Index.blade.php</w:t>
+      </w:r>
+      <w:proofErr w:type="spellEnd"/>
+    </w:p>
+    <w:p>
+      <w:pPr>
+        <w:pStyle w:val="ListParagraph"/>
+        <w:numPr>
+          <w:ilvl w:val="2"/>
+          <w:numId w:val="6"/>
+        </w:numPr>
+      </w:pPr>
+      <w:r>
+        <w:t>Countries</w:t>
+      </w:r>
+    </w:p>
+    <w:p>
+      <w:pPr>
+        <w:pStyle w:val="ListParagraph"/>
+        <w:numPr>
+          <w:ilvl w:val="3"/>
+          <w:numId w:val="6"/>
+        </w:numPr>
+      </w:pPr>
+      <w:proofErr w:type="spellStart"/>
+      <w:r>
+        <w:t>Create.blade.php</w:t>
+      </w:r>
+      <w:proofErr w:type="spellEnd"/>
+    </w:p>
+    <w:p>
+      <w:pPr>
+        <w:pStyle w:val="ListParagraph"/>
+        <w:numPr>
+          <w:ilvl w:val="3"/>
+          <w:numId w:val="6"/>
+        </w:numPr>
+      </w:pPr>
+      <w:proofErr w:type="spellStart"/>
+      <w:r>
+        <w:t>Edit.blade.php</w:t>
+      </w:r>
+      <w:proofErr w:type="spellEnd"/>
+    </w:p>
+    <w:p>
+      <w:pPr>
+        <w:pStyle w:val="ListParagraph"/>
+        <w:numPr>
+          <w:ilvl w:val="3"/>
+          <w:numId w:val="6"/>
+        </w:numPr>
+      </w:pPr>
+      <w:proofErr w:type="spellStart"/>
+      <w:r>
+        <w:t>Index.blade.php</w:t>
+      </w:r>
+      <w:proofErr w:type="spellEnd"/>
+    </w:p>
+    <w:p>
+      <w:pPr>
+        <w:pStyle w:val="ListParagraph"/>
+        <w:numPr>
+          <w:ilvl w:val="2"/>
+          <w:numId w:val="6"/>
+        </w:numPr>
+      </w:pPr>
+      <w:r>
+        <w:t>Departments</w:t>
+      </w:r>
+    </w:p>
+    <w:p>
+      <w:pPr>
+        <w:pStyle w:val="ListParagraph"/>
+        <w:numPr>
+          <w:ilvl w:val="3"/>
+          <w:numId w:val="6"/>
+        </w:numPr>
+      </w:pPr>
+      <w:proofErr w:type="spellStart"/>
+      <w:r>
+        <w:t>Create.blade.php</w:t>
+      </w:r>
+      <w:proofErr w:type="spellEnd"/>
+    </w:p>
+    <w:p>
+      <w:pPr>
+        <w:pStyle w:val="ListParagraph"/>
+        <w:numPr>
+          <w:ilvl w:val="3"/>
+          <w:numId w:val="6"/>
+        </w:numPr>
+      </w:pPr>
+      <w:proofErr w:type="spellStart"/>
+      <w:r>
+        <w:t>Edit.blade.php</w:t>
+      </w:r>
+      <w:proofErr w:type="spellEnd"/>
+    </w:p>
+    <w:p>
+      <w:pPr>
+        <w:pStyle w:val="ListParagraph"/>
+        <w:numPr>
+          <w:ilvl w:val="3"/>
+          <w:numId w:val="6"/>
+        </w:numPr>
+      </w:pPr>
+      <w:proofErr w:type="spellStart"/>
+      <w:r>
+        <w:lastRenderedPageBreak/>
+        <w:t>Index.blade.php</w:t>
+      </w:r>
+      <w:proofErr w:type="spellEnd"/>
+    </w:p>
+    <w:p>
+      <w:pPr>
+        <w:pStyle w:val="ListParagraph"/>
+        <w:numPr>
+          <w:ilvl w:val="2"/>
+          <w:numId w:val="6"/>
+        </w:numPr>
+      </w:pPr>
+      <w:r>
+        <w:t>Employees</w:t>
+      </w:r>
+    </w:p>
+    <w:p>
+      <w:pPr>
+        <w:pStyle w:val="ListParagraph"/>
+        <w:numPr>
+          <w:ilvl w:val="3"/>
+          <w:numId w:val="6"/>
+        </w:numPr>
+      </w:pPr>
+      <w:proofErr w:type="spellStart"/>
+      <w:r>
+        <w:t>Index.blade.php</w:t>
+      </w:r>
+      <w:proofErr w:type="spellEnd"/>
+    </w:p>
+    <w:p>
+      <w:pPr>
+        <w:pStyle w:val="ListParagraph"/>
+        <w:numPr>
+          <w:ilvl w:val="2"/>
+          <w:numId w:val="6"/>
+        </w:numPr>
+      </w:pPr>
+      <w:r>
+        <w:t>Layouts</w:t>
+      </w:r>
+    </w:p>
+    <w:p>
+      <w:pPr>
+        <w:pStyle w:val="ListParagraph"/>
+        <w:numPr>
+          <w:ilvl w:val="3"/>
+          <w:numId w:val="6"/>
+        </w:numPr>
+      </w:pPr>
+      <w:proofErr w:type="spellStart"/>
+      <w:r>
+        <w:t>App.blade.php</w:t>
+      </w:r>
+      <w:proofErr w:type="spellEnd"/>
+    </w:p>
+    <w:p>
+      <w:pPr>
+        <w:pStyle w:val="ListParagraph"/>
+        <w:numPr>
+          <w:ilvl w:val="3"/>
+          <w:numId w:val="6"/>
+        </w:numPr>
+      </w:pPr>
+      <w:proofErr w:type="spellStart"/>
+      <w:r>
+        <w:t>Main.blade.php</w:t>
+      </w:r>
+      <w:proofErr w:type="spellEnd"/>
+    </w:p>
+    <w:p>
+      <w:pPr>
+        <w:pStyle w:val="ListParagraph"/>
+        <w:numPr>
+          <w:ilvl w:val="2"/>
+          <w:numId w:val="6"/>
+        </w:numPr>
+      </w:pPr>
+      <w:r>
+        <w:t>States</w:t>
+      </w:r>
+    </w:p>
+    <w:p>
+      <w:pPr>
+        <w:pStyle w:val="ListParagraph"/>
+        <w:numPr>
+          <w:ilvl w:val="3"/>
+          <w:numId w:val="6"/>
+        </w:numPr>
+      </w:pPr>
+      <w:proofErr w:type="spellStart"/>
+      <w:r>
+        <w:t>Create.blade.php</w:t>
+      </w:r>
+      <w:proofErr w:type="spellEnd"/>
+    </w:p>
+    <w:p>
+      <w:pPr>
+        <w:pStyle w:val="ListParagraph"/>
+        <w:numPr>
+          <w:ilvl w:val="3"/>
+          <w:numId w:val="6"/>
+        </w:numPr>
+      </w:pPr>
+      <w:proofErr w:type="spellStart"/>
+      <w:r>
+        <w:t>Edit.blade.php</w:t>
+      </w:r>
+      <w:proofErr w:type="spellEnd"/>
+    </w:p>
+    <w:p>
+      <w:pPr>
+        <w:pStyle w:val="ListParagraph"/>
+        <w:numPr>
+          <w:ilvl w:val="3"/>
+          <w:numId w:val="6"/>
+        </w:numPr>
+      </w:pPr>
+      <w:proofErr w:type="spellStart"/>
+      <w:r>
+        <w:t>Index.blade.php</w:t>
+      </w:r>
+      <w:proofErr w:type="spellEnd"/>
+    </w:p>
+    <w:p>
+      <w:pPr>
+        <w:pStyle w:val="ListParagraph"/>
+        <w:numPr>
+          <w:ilvl w:val="2"/>
+          <w:numId w:val="6"/>
+        </w:numPr>
+      </w:pPr>
+      <w:r>
+        <w:t>Users</w:t>
+      </w:r>
+    </w:p>
+    <w:p>
+      <w:pPr>
+        <w:pStyle w:val="ListParagraph"/>
+        <w:numPr>
+          <w:ilvl w:val="3"/>
+          <w:numId w:val="6"/>
+        </w:numPr>
+      </w:pPr>
+      <w:proofErr w:type="spellStart"/>
+      <w:r>
+        <w:t>Create.blade.php</w:t>
+      </w:r>
+      <w:proofErr w:type="spellEnd"/>
+    </w:p>
+    <w:p>
+      <w:pPr>
+        <w:pStyle w:val="ListParagraph"/>
+        <w:numPr>
+          <w:ilvl w:val="3"/>
+          <w:numId w:val="6"/>
+        </w:numPr>
+      </w:pPr>
+      <w:proofErr w:type="spellStart"/>
+      <w:r>
+        <w:t>Edit.blade.php</w:t>
+      </w:r>
+      <w:proofErr w:type="spellEnd"/>
+    </w:p>
+    <w:p>
+      <w:pPr>
+        <w:pStyle w:val="ListParagraph"/>
+        <w:numPr>
+          <w:ilvl w:val="3"/>
+          <w:numId w:val="6"/>
+        </w:numPr>
+      </w:pPr>
+      <w:proofErr w:type="spellStart"/>
+      <w:r>
+        <w:t>Index.blade.php</w:t>
+      </w:r>
+      <w:proofErr w:type="spellEnd"/>
+    </w:p>
+    <w:p>
+      <w:pPr>
+        <w:sectPr>
+          <w:type w:val="continuous"/>
+          <w:pgSz w:w="12240" w:h="15840"/>
+          <w:pgMar w:top="1440" w:right="1440" w:bottom="1440" w:left="1440" w:header="720" w:footer="720" w:gutter="0"/>
+          <w:cols w:space="720"/>
+          <w:docGrid w:linePitch="360"/>
+        </w:sectPr>
+      </w:pPr>
+    </w:p>
+    <w:p/>
+    <w:p>
+      <w:r>
+        <w:t>Step</w:t>
+      </w:r>
+      <w:r>
+        <w:t>9</w:t>
+      </w:r>
+      <w:r>
+        <w:t xml:space="preserve">: Admin </w:t>
       </w:r>
       <w:proofErr w:type="spellStart"/>
       <w:r>
@@ -3330,6 +3840,7 @@
     </w:p>
     <w:p/>
     <w:sectPr>
+      <w:type w:val="continuous"/>
       <w:pgSz w:w="12240" w:h="15840"/>
       <w:pgMar w:top="1440" w:right="1440" w:bottom="1440" w:left="1440" w:header="720" w:footer="720" w:gutter="0"/>
       <w:cols w:space="720"/>
@@ -3431,6 +3942,145 @@
     </w:lvl>
   </w:abstractNum>
   <w:abstractNum w:abstractNumId="1" w15:restartNumberingAfterBreak="0">
+    <w:nsid w:val="14082DF0"/>
+    <w:multiLevelType w:val="hybridMultilevel"/>
+    <w:tmpl w:val="19B21816"/>
+    <w:lvl w:ilvl="0" w:tplc="474A77C0">
+      <w:start w:val="1"/>
+      <w:numFmt w:val="bullet"/>
+      <w:lvlText w:val="•"/>
+      <w:lvlJc w:val="left"/>
+      <w:pPr>
+        <w:tabs>
+          <w:tab w:val="num" w:pos="720"/>
+        </w:tabs>
+        <w:ind w:left="720" w:hanging="360"/>
+      </w:pPr>
+      <w:rPr>
+        <w:rFonts w:ascii="Times New Roman" w:hAnsi="Times New Roman" w:hint="default"/>
+      </w:rPr>
+    </w:lvl>
+    <w:lvl w:ilvl="1" w:tplc="70922258">
+      <w:numFmt w:val="bullet"/>
+      <w:lvlText w:val="•"/>
+      <w:lvlJc w:val="left"/>
+      <w:pPr>
+        <w:tabs>
+          <w:tab w:val="num" w:pos="1440"/>
+        </w:tabs>
+        <w:ind w:left="1440" w:hanging="360"/>
+      </w:pPr>
+      <w:rPr>
+        <w:rFonts w:ascii="Times New Roman" w:hAnsi="Times New Roman" w:hint="default"/>
+      </w:rPr>
+    </w:lvl>
+    <w:lvl w:ilvl="2" w:tplc="CC2C32AE" w:tentative="1">
+      <w:start w:val="1"/>
+      <w:numFmt w:val="bullet"/>
+      <w:lvlText w:val="•"/>
+      <w:lvlJc w:val="left"/>
+      <w:pPr>
+        <w:tabs>
+          <w:tab w:val="num" w:pos="2160"/>
+        </w:tabs>
+        <w:ind w:left="2160" w:hanging="360"/>
+      </w:pPr>
+      <w:rPr>
+        <w:rFonts w:ascii="Times New Roman" w:hAnsi="Times New Roman" w:hint="default"/>
+      </w:rPr>
+    </w:lvl>
+    <w:lvl w:ilvl="3" w:tplc="9300C952" w:tentative="1">
+      <w:start w:val="1"/>
+      <w:numFmt w:val="bullet"/>
+      <w:lvlText w:val="•"/>
+      <w:lvlJc w:val="left"/>
+      <w:pPr>
+        <w:tabs>
+          <w:tab w:val="num" w:pos="2880"/>
+        </w:tabs>
+        <w:ind w:left="2880" w:hanging="360"/>
+      </w:pPr>
+      <w:rPr>
+        <w:rFonts w:ascii="Times New Roman" w:hAnsi="Times New Roman" w:hint="default"/>
+      </w:rPr>
+    </w:lvl>
+    <w:lvl w:ilvl="4" w:tplc="09B01D8E" w:tentative="1">
+      <w:start w:val="1"/>
+      <w:numFmt w:val="bullet"/>
+      <w:lvlText w:val="•"/>
+      <w:lvlJc w:val="left"/>
+      <w:pPr>
+        <w:tabs>
+          <w:tab w:val="num" w:pos="3600"/>
+        </w:tabs>
+        <w:ind w:left="3600" w:hanging="360"/>
+      </w:pPr>
+      <w:rPr>
+        <w:rFonts w:ascii="Times New Roman" w:hAnsi="Times New Roman" w:hint="default"/>
+      </w:rPr>
+    </w:lvl>
+    <w:lvl w:ilvl="5" w:tplc="120EF4A4" w:tentative="1">
+      <w:start w:val="1"/>
+      <w:numFmt w:val="bullet"/>
+      <w:lvlText w:val="•"/>
+      <w:lvlJc w:val="left"/>
+      <w:pPr>
+        <w:tabs>
+          <w:tab w:val="num" w:pos="4320"/>
+        </w:tabs>
+        <w:ind w:left="4320" w:hanging="360"/>
+      </w:pPr>
+      <w:rPr>
+        <w:rFonts w:ascii="Times New Roman" w:hAnsi="Times New Roman" w:hint="default"/>
+      </w:rPr>
+    </w:lvl>
+    <w:lvl w:ilvl="6" w:tplc="0122AD3C" w:tentative="1">
+      <w:start w:val="1"/>
+      <w:numFmt w:val="bullet"/>
+      <w:lvlText w:val="•"/>
+      <w:lvlJc w:val="left"/>
+      <w:pPr>
+        <w:tabs>
+          <w:tab w:val="num" w:pos="5040"/>
+        </w:tabs>
+        <w:ind w:left="5040" w:hanging="360"/>
+      </w:pPr>
+      <w:rPr>
+        <w:rFonts w:ascii="Times New Roman" w:hAnsi="Times New Roman" w:hint="default"/>
+      </w:rPr>
+    </w:lvl>
+    <w:lvl w:ilvl="7" w:tplc="6428B86C" w:tentative="1">
+      <w:start w:val="1"/>
+      <w:numFmt w:val="bullet"/>
+      <w:lvlText w:val="•"/>
+      <w:lvlJc w:val="left"/>
+      <w:pPr>
+        <w:tabs>
+          <w:tab w:val="num" w:pos="5760"/>
+        </w:tabs>
+        <w:ind w:left="5760" w:hanging="360"/>
+      </w:pPr>
+      <w:rPr>
+        <w:rFonts w:ascii="Times New Roman" w:hAnsi="Times New Roman" w:hint="default"/>
+      </w:rPr>
+    </w:lvl>
+    <w:lvl w:ilvl="8" w:tplc="8F1A5A1E" w:tentative="1">
+      <w:start w:val="1"/>
+      <w:numFmt w:val="bullet"/>
+      <w:lvlText w:val="•"/>
+      <w:lvlJc w:val="left"/>
+      <w:pPr>
+        <w:tabs>
+          <w:tab w:val="num" w:pos="6480"/>
+        </w:tabs>
+        <w:ind w:left="6480" w:hanging="360"/>
+      </w:pPr>
+      <w:rPr>
+        <w:rFonts w:ascii="Times New Roman" w:hAnsi="Times New Roman" w:hint="default"/>
+      </w:rPr>
+    </w:lvl>
+  </w:abstractNum>
+  <w:abstractNum w:abstractNumId="2" w15:restartNumberingAfterBreak="0">
     <w:nsid w:val="22945127"/>
     <w:multiLevelType w:val="hybridMultilevel"/>
     <w:tmpl w:val="1AB280F4"/>
@@ -3543,7 +4193,93 @@
       </w:rPr>
     </w:lvl>
   </w:abstractNum>
-  <w:abstractNum w:abstractNumId="2" w15:restartNumberingAfterBreak="0">
+  <w:abstractNum w:abstractNumId="3" w15:restartNumberingAfterBreak="0">
+    <w:nsid w:val="295565B4"/>
+    <w:multiLevelType w:val="hybridMultilevel"/>
+    <w:tmpl w:val="F9CA7ADC"/>
+    <w:lvl w:ilvl="0" w:tplc="0409000F">
+      <w:start w:val="1"/>
+      <w:numFmt w:val="decimal"/>
+      <w:lvlText w:val="%1."/>
+      <w:lvlJc w:val="left"/>
+      <w:pPr>
+        <w:ind w:left="720" w:hanging="360"/>
+      </w:pPr>
+    </w:lvl>
+    <w:lvl w:ilvl="1" w:tplc="04090019">
+      <w:start w:val="1"/>
+      <w:numFmt w:val="lowerLetter"/>
+      <w:lvlText w:val="%2."/>
+      <w:lvlJc w:val="left"/>
+      <w:pPr>
+        <w:ind w:left="1440" w:hanging="360"/>
+      </w:pPr>
+    </w:lvl>
+    <w:lvl w:ilvl="2" w:tplc="0409001B">
+      <w:start w:val="1"/>
+      <w:numFmt w:val="lowerRoman"/>
+      <w:lvlText w:val="%3."/>
+      <w:lvlJc w:val="right"/>
+      <w:pPr>
+        <w:ind w:left="2160" w:hanging="180"/>
+      </w:pPr>
+    </w:lvl>
+    <w:lvl w:ilvl="3" w:tplc="0409000F">
+      <w:start w:val="1"/>
+      <w:numFmt w:val="decimal"/>
+      <w:lvlText w:val="%4."/>
+      <w:lvlJc w:val="left"/>
+      <w:pPr>
+        <w:ind w:left="2880" w:hanging="360"/>
+      </w:pPr>
+    </w:lvl>
+    <w:lvl w:ilvl="4" w:tplc="04090019" w:tentative="1">
+      <w:start w:val="1"/>
+      <w:numFmt w:val="lowerLetter"/>
+      <w:lvlText w:val="%5."/>
+      <w:lvlJc w:val="left"/>
+      <w:pPr>
+        <w:ind w:left="3600" w:hanging="360"/>
+      </w:pPr>
+    </w:lvl>
+    <w:lvl w:ilvl="5" w:tplc="0409001B" w:tentative="1">
+      <w:start w:val="1"/>
+      <w:numFmt w:val="lowerRoman"/>
+      <w:lvlText w:val="%6."/>
+      <w:lvlJc w:val="right"/>
+      <w:pPr>
+        <w:ind w:left="4320" w:hanging="180"/>
+      </w:pPr>
+    </w:lvl>
+    <w:lvl w:ilvl="6" w:tplc="0409000F" w:tentative="1">
+      <w:start w:val="1"/>
+      <w:numFmt w:val="decimal"/>
+      <w:lvlText w:val="%7."/>
+      <w:lvlJc w:val="left"/>
+      <w:pPr>
+        <w:ind w:left="5040" w:hanging="360"/>
+      </w:pPr>
+    </w:lvl>
+    <w:lvl w:ilvl="7" w:tplc="04090019" w:tentative="1">
+      <w:start w:val="1"/>
+      <w:numFmt w:val="lowerLetter"/>
+      <w:lvlText w:val="%8."/>
+      <w:lvlJc w:val="left"/>
+      <w:pPr>
+        <w:ind w:left="5760" w:hanging="360"/>
+      </w:pPr>
+    </w:lvl>
+    <w:lvl w:ilvl="8" w:tplc="0409001B" w:tentative="1">
+      <w:start w:val="1"/>
+      <w:numFmt w:val="lowerRoman"/>
+      <w:lvlText w:val="%9."/>
+      <w:lvlJc w:val="right"/>
+      <w:pPr>
+        <w:ind w:left="6480" w:hanging="180"/>
+      </w:pPr>
+    </w:lvl>
+  </w:abstractNum>
+  <w:abstractNum w:abstractNumId="4" w15:restartNumberingAfterBreak="0">
     <w:nsid w:val="386B20B0"/>
     <w:multiLevelType w:val="hybridMultilevel"/>
     <w:tmpl w:val="37341272"/>
@@ -3632,7 +4368,7 @@
       </w:pPr>
     </w:lvl>
   </w:abstractNum>
-  <w:abstractNum w:abstractNumId="3" w15:restartNumberingAfterBreak="0">
+  <w:abstractNum w:abstractNumId="5" w15:restartNumberingAfterBreak="0">
     <w:nsid w:val="52FF3B16"/>
     <w:multiLevelType w:val="hybridMultilevel"/>
     <w:tmpl w:val="12DE3E50"/>
@@ -3718,7 +4454,7 @@
       </w:pPr>
     </w:lvl>
   </w:abstractNum>
-  <w:abstractNum w:abstractNumId="4" w15:restartNumberingAfterBreak="0">
+  <w:abstractNum w:abstractNumId="6" w15:restartNumberingAfterBreak="0">
     <w:nsid w:val="70315F7C"/>
     <w:multiLevelType w:val="hybridMultilevel"/>
     <w:tmpl w:val="A9F6E6E2"/>
@@ -3832,18 +4568,24 @@
     </w:lvl>
   </w:abstractNum>
   <w:num w:numId="1" w16cid:durableId="14581059">
-    <w:abstractNumId w:val="3"/>
+    <w:abstractNumId w:val="5"/>
   </w:num>
   <w:num w:numId="2" w16cid:durableId="1351373732">
-    <w:abstractNumId w:val="2"/>
+    <w:abstractNumId w:val="4"/>
   </w:num>
   <w:num w:numId="3" w16cid:durableId="1148785308">
     <w:abstractNumId w:val="0"/>
   </w:num>
   <w:num w:numId="4" w16cid:durableId="1146706448">
-    <w:abstractNumId w:val="4"/>
+    <w:abstractNumId w:val="6"/>
   </w:num>
   <w:num w:numId="5" w16cid:durableId="1146312064">
+    <w:abstractNumId w:val="2"/>
+  </w:num>
+  <w:num w:numId="6" w16cid:durableId="1820003219">
+    <w:abstractNumId w:val="3"/>
+  </w:num>
+  <w:num w:numId="7" w16cid:durableId="180554595">
     <w:abstractNumId w:val="1"/>
   </w:num>
 </w:numbering>
@@ -4251,7 +4993,6 @@
   <w:style w:type="character" w:default="1" w:styleId="DefaultParagraphFont">
     <w:name w:val="Default Paragraph Font"/>
     <w:uiPriority w:val="1"/>
-    <w:semiHidden/>
     <w:unhideWhenUsed/>
   </w:style>
   <w:style w:type="table" w:default="1" w:styleId="TableNormal">

</xml_diff>

<commit_message>
File folder structure updated in the documentation
</commit_message>
<xml_diff>
--- a/Employee_Management_System.docx
+++ b/Employee_Management_System.docx
@@ -591,7 +591,15 @@
         </w:numPr>
       </w:pPr>
       <w:r>
-        <w:t>List of city with search</w:t>
+        <w:t xml:space="preserve">List of </w:t>
+      </w:r>
+      <w:proofErr w:type="gramStart"/>
+      <w:r>
+        <w:t>city</w:t>
+      </w:r>
+      <w:proofErr w:type="gramEnd"/>
+      <w:r>
+        <w:t xml:space="preserve"> with search</w:t>
       </w:r>
     </w:p>
     <w:p>
@@ -880,8 +888,13 @@
             <w:tcW w:w="2791" w:type="dxa"/>
           </w:tcPr>
           <w:p>
-            <w:r>
-              <w:t>Varchar(20)</w:t>
+            <w:proofErr w:type="gramStart"/>
+            <w:r>
+              <w:t>Varchar(</w:t>
+            </w:r>
+            <w:proofErr w:type="gramEnd"/>
+            <w:r>
+              <w:t>20)</w:t>
             </w:r>
           </w:p>
         </w:tc>
@@ -891,8 +904,13 @@
           </w:tcPr>
           <w:p>
             <w:r>
-              <w:t>*required</w:t>
-            </w:r>
+              <w:t>*</w:t>
+            </w:r>
+            <w:proofErr w:type="gramStart"/>
+            <w:r>
+              <w:t>required</w:t>
+            </w:r>
+            <w:proofErr w:type="gramEnd"/>
           </w:p>
         </w:tc>
       </w:tr>
@@ -925,8 +943,13 @@
             <w:tcW w:w="2791" w:type="dxa"/>
           </w:tcPr>
           <w:p>
-            <w:r>
-              <w:t>Varchar(30)</w:t>
+            <w:proofErr w:type="gramStart"/>
+            <w:r>
+              <w:t>Varchar(</w:t>
+            </w:r>
+            <w:proofErr w:type="gramEnd"/>
+            <w:r>
+              <w:t>30)</w:t>
             </w:r>
           </w:p>
         </w:tc>
@@ -936,8 +959,13 @@
           </w:tcPr>
           <w:p>
             <w:r>
-              <w:t>*required</w:t>
-            </w:r>
+              <w:t>*</w:t>
+            </w:r>
+            <w:proofErr w:type="gramStart"/>
+            <w:r>
+              <w:t>required</w:t>
+            </w:r>
+            <w:proofErr w:type="gramEnd"/>
           </w:p>
         </w:tc>
       </w:tr>
@@ -970,8 +998,13 @@
             <w:tcW w:w="2791" w:type="dxa"/>
           </w:tcPr>
           <w:p>
-            <w:r>
-              <w:t>Varchar(30)</w:t>
+            <w:proofErr w:type="gramStart"/>
+            <w:r>
+              <w:t>Varchar(</w:t>
+            </w:r>
+            <w:proofErr w:type="gramEnd"/>
+            <w:r>
+              <w:t>30)</w:t>
             </w:r>
           </w:p>
         </w:tc>
@@ -981,8 +1014,13 @@
           </w:tcPr>
           <w:p>
             <w:r>
-              <w:t>*required</w:t>
-            </w:r>
+              <w:t>*</w:t>
+            </w:r>
+            <w:proofErr w:type="gramStart"/>
+            <w:r>
+              <w:t>required</w:t>
+            </w:r>
+            <w:proofErr w:type="gramEnd"/>
           </w:p>
         </w:tc>
       </w:tr>
@@ -1015,8 +1053,13 @@
             <w:tcW w:w="2791" w:type="dxa"/>
           </w:tcPr>
           <w:p>
-            <w:r>
-              <w:t>Varchar(60)</w:t>
+            <w:proofErr w:type="gramStart"/>
+            <w:r>
+              <w:t>Varchar(</w:t>
+            </w:r>
+            <w:proofErr w:type="gramEnd"/>
+            <w:r>
+              <w:t>60)</w:t>
             </w:r>
           </w:p>
         </w:tc>
@@ -1026,8 +1069,13 @@
           </w:tcPr>
           <w:p>
             <w:r>
-              <w:t>*required</w:t>
-            </w:r>
+              <w:t>*</w:t>
+            </w:r>
+            <w:proofErr w:type="gramStart"/>
+            <w:r>
+              <w:t>required</w:t>
+            </w:r>
+            <w:proofErr w:type="gramEnd"/>
           </w:p>
         </w:tc>
       </w:tr>
@@ -1060,8 +1108,13 @@
             <w:tcW w:w="2791" w:type="dxa"/>
           </w:tcPr>
           <w:p>
-            <w:r>
-              <w:t>Char(200)</w:t>
+            <w:proofErr w:type="gramStart"/>
+            <w:r>
+              <w:t>Char(</w:t>
+            </w:r>
+            <w:proofErr w:type="gramEnd"/>
+            <w:r>
+              <w:t>200)</w:t>
             </w:r>
           </w:p>
         </w:tc>
@@ -1071,8 +1124,13 @@
           </w:tcPr>
           <w:p>
             <w:r>
-              <w:t>*required</w:t>
-            </w:r>
+              <w:t>*</w:t>
+            </w:r>
+            <w:proofErr w:type="gramStart"/>
+            <w:r>
+              <w:t>required</w:t>
+            </w:r>
+            <w:proofErr w:type="gramEnd"/>
           </w:p>
         </w:tc>
       </w:tr>
@@ -1329,8 +1387,13 @@
             <w:tcW w:w="2791" w:type="dxa"/>
           </w:tcPr>
           <w:p>
-            <w:r>
-              <w:t>Varchar(30)</w:t>
+            <w:proofErr w:type="gramStart"/>
+            <w:r>
+              <w:t>Varchar(</w:t>
+            </w:r>
+            <w:proofErr w:type="gramEnd"/>
+            <w:r>
+              <w:t>30)</w:t>
             </w:r>
           </w:p>
         </w:tc>
@@ -1340,8 +1403,13 @@
           </w:tcPr>
           <w:p>
             <w:r>
-              <w:t>*required</w:t>
-            </w:r>
+              <w:t>*</w:t>
+            </w:r>
+            <w:proofErr w:type="gramStart"/>
+            <w:r>
+              <w:t>required</w:t>
+            </w:r>
+            <w:proofErr w:type="gramEnd"/>
           </w:p>
         </w:tc>
       </w:tr>
@@ -1376,8 +1444,13 @@
             <w:tcW w:w="2791" w:type="dxa"/>
           </w:tcPr>
           <w:p>
-            <w:r>
-              <w:t>Varchar(30)</w:t>
+            <w:proofErr w:type="gramStart"/>
+            <w:r>
+              <w:t>Varchar(</w:t>
+            </w:r>
+            <w:proofErr w:type="gramEnd"/>
+            <w:r>
+              <w:t>30)</w:t>
             </w:r>
           </w:p>
         </w:tc>
@@ -1387,8 +1460,13 @@
           </w:tcPr>
           <w:p>
             <w:r>
-              <w:t>*required</w:t>
-            </w:r>
+              <w:t>*</w:t>
+            </w:r>
+            <w:proofErr w:type="gramStart"/>
+            <w:r>
+              <w:t>required</w:t>
+            </w:r>
+            <w:proofErr w:type="gramEnd"/>
           </w:p>
         </w:tc>
       </w:tr>
@@ -1421,9 +1499,11 @@
             <w:tcW w:w="2791" w:type="dxa"/>
           </w:tcPr>
           <w:p>
+            <w:proofErr w:type="gramStart"/>
             <w:r>
               <w:t>Varchar(</w:t>
             </w:r>
+            <w:proofErr w:type="gramEnd"/>
             <w:r>
               <w:t>150</w:t>
             </w:r>
@@ -1642,8 +1722,13 @@
             <w:tcW w:w="2791" w:type="dxa"/>
           </w:tcPr>
           <w:p>
-            <w:r>
-              <w:t>Char(6)</w:t>
+            <w:proofErr w:type="gramStart"/>
+            <w:r>
+              <w:t>Char(</w:t>
+            </w:r>
+            <w:proofErr w:type="gramEnd"/>
+            <w:r>
+              <w:t>6)</w:t>
             </w:r>
           </w:p>
         </w:tc>
@@ -2014,8 +2099,13 @@
             <w:tcW w:w="2791" w:type="dxa"/>
           </w:tcPr>
           <w:p>
-            <w:r>
-              <w:t>Char(3)</w:t>
+            <w:proofErr w:type="gramStart"/>
+            <w:r>
+              <w:t>Char(</w:t>
+            </w:r>
+            <w:proofErr w:type="gramEnd"/>
+            <w:r>
+              <w:t>3)</w:t>
             </w:r>
           </w:p>
         </w:tc>
@@ -2025,8 +2115,13 @@
           </w:tcPr>
           <w:p>
             <w:r>
-              <w:t>*required</w:t>
-            </w:r>
+              <w:t>*</w:t>
+            </w:r>
+            <w:proofErr w:type="gramStart"/>
+            <w:r>
+              <w:t>required</w:t>
+            </w:r>
+            <w:proofErr w:type="gramEnd"/>
           </w:p>
         </w:tc>
       </w:tr>
@@ -2059,8 +2154,13 @@
             <w:tcW w:w="2791" w:type="dxa"/>
           </w:tcPr>
           <w:p>
-            <w:r>
-              <w:t>Varchar(60)</w:t>
+            <w:proofErr w:type="gramStart"/>
+            <w:r>
+              <w:t>Varchar(</w:t>
+            </w:r>
+            <w:proofErr w:type="gramEnd"/>
+            <w:r>
+              <w:t>60)</w:t>
             </w:r>
           </w:p>
         </w:tc>
@@ -2070,8 +2170,13 @@
           </w:tcPr>
           <w:p>
             <w:r>
-              <w:t>*required</w:t>
-            </w:r>
+              <w:t>*</w:t>
+            </w:r>
+            <w:proofErr w:type="gramStart"/>
+            <w:r>
+              <w:t>required</w:t>
+            </w:r>
+            <w:proofErr w:type="gramEnd"/>
           </w:p>
         </w:tc>
       </w:tr>
@@ -2348,8 +2453,13 @@
           </w:tcPr>
           <w:p>
             <w:r>
-              <w:t>*required</w:t>
-            </w:r>
+              <w:t>*</w:t>
+            </w:r>
+            <w:proofErr w:type="gramStart"/>
+            <w:r>
+              <w:t>required</w:t>
+            </w:r>
+            <w:proofErr w:type="gramEnd"/>
           </w:p>
         </w:tc>
       </w:tr>
@@ -2375,8 +2485,13 @@
             <w:tcW w:w="2791" w:type="dxa"/>
           </w:tcPr>
           <w:p>
-            <w:r>
-              <w:t>Varchar(60)</w:t>
+            <w:proofErr w:type="gramStart"/>
+            <w:r>
+              <w:t>Varchar(</w:t>
+            </w:r>
+            <w:proofErr w:type="gramEnd"/>
+            <w:r>
+              <w:t>60)</w:t>
             </w:r>
           </w:p>
         </w:tc>
@@ -2386,8 +2501,13 @@
           </w:tcPr>
           <w:p>
             <w:r>
-              <w:t>*required</w:t>
-            </w:r>
+              <w:t>*</w:t>
+            </w:r>
+            <w:proofErr w:type="gramStart"/>
+            <w:r>
+              <w:t>required</w:t>
+            </w:r>
+            <w:proofErr w:type="gramEnd"/>
           </w:p>
         </w:tc>
       </w:tr>
@@ -2627,8 +2747,13 @@
           </w:tcPr>
           <w:p>
             <w:r>
-              <w:t>*required</w:t>
-            </w:r>
+              <w:t>*</w:t>
+            </w:r>
+            <w:proofErr w:type="gramStart"/>
+            <w:r>
+              <w:t>required</w:t>
+            </w:r>
+            <w:proofErr w:type="gramEnd"/>
           </w:p>
         </w:tc>
       </w:tr>
@@ -2654,8 +2779,13 @@
             <w:tcW w:w="2791" w:type="dxa"/>
           </w:tcPr>
           <w:p>
-            <w:r>
-              <w:t>Varchar(60)</w:t>
+            <w:proofErr w:type="gramStart"/>
+            <w:r>
+              <w:t>Varchar(</w:t>
+            </w:r>
+            <w:proofErr w:type="gramEnd"/>
+            <w:r>
+              <w:t>60)</w:t>
             </w:r>
           </w:p>
         </w:tc>
@@ -2665,8 +2795,13 @@
           </w:tcPr>
           <w:p>
             <w:r>
-              <w:t>*required</w:t>
-            </w:r>
+              <w:t>*</w:t>
+            </w:r>
+            <w:proofErr w:type="gramStart"/>
+            <w:r>
+              <w:t>required</w:t>
+            </w:r>
+            <w:proofErr w:type="gramEnd"/>
           </w:p>
         </w:tc>
       </w:tr>
@@ -2893,8 +3028,13 @@
             <w:tcW w:w="2791" w:type="dxa"/>
           </w:tcPr>
           <w:p>
-            <w:r>
-              <w:t>Varchar(60)</w:t>
+            <w:proofErr w:type="gramStart"/>
+            <w:r>
+              <w:t>Varchar(</w:t>
+            </w:r>
+            <w:proofErr w:type="gramEnd"/>
+            <w:r>
+              <w:t>60)</w:t>
             </w:r>
           </w:p>
         </w:tc>
@@ -2904,8 +3044,13 @@
           </w:tcPr>
           <w:p>
             <w:r>
-              <w:t>*required</w:t>
-            </w:r>
+              <w:t>*</w:t>
+            </w:r>
+            <w:proofErr w:type="gramStart"/>
+            <w:r>
+              <w:t>required</w:t>
+            </w:r>
+            <w:proofErr w:type="gramEnd"/>
           </w:p>
         </w:tc>
       </w:tr>
@@ -3017,7 +3162,31 @@
       </w:tr>
     </w:tbl>
     <w:p/>
-    <w:p/>
+    <w:p>
+      <w:r>
+        <w:br w:type="page"/>
+      </w:r>
+    </w:p>
+    <w:p>
+      <w:pPr>
+        <w:pBdr>
+          <w:bottom w:val="single" w:sz="4" w:space="1" w:color="auto"/>
+        </w:pBdr>
+        <w:jc w:val="center"/>
+        <w:rPr>
+          <w:sz w:val="36"/>
+          <w:szCs w:val="36"/>
+        </w:rPr>
+      </w:pPr>
+      <w:r>
+        <w:rPr>
+          <w:sz w:val="36"/>
+          <w:szCs w:val="36"/>
+        </w:rPr>
+        <w:lastRenderedPageBreak/>
+        <w:t>All the steps</w:t>
+      </w:r>
+    </w:p>
     <w:p>
       <w:r>
         <w:t>Step1: Install Laravel 8</w:t>
@@ -3025,7 +3194,15 @@
     </w:p>
     <w:p>
       <w:r>
-        <w:t>Step2: Config .env with database</w:t>
+        <w:t xml:space="preserve">Step2: </w:t>
+      </w:r>
+      <w:proofErr w:type="gramStart"/>
+      <w:r>
+        <w:t>Config .env</w:t>
+      </w:r>
+      <w:proofErr w:type="gramEnd"/>
+      <w:r>
+        <w:t xml:space="preserve"> with database</w:t>
       </w:r>
     </w:p>
     <w:p>
@@ -3042,6 +3219,9 @@
       </w:r>
     </w:p>
     <w:p>
+      <w:pPr>
+        <w:ind w:firstLine="720"/>
+      </w:pPr>
       <w:hyperlink r:id="rId5" w:history="1">
         <w:r>
           <w:rPr>
@@ -3089,7 +3269,6 @@
       </w:pPr>
       <w:proofErr w:type="spellStart"/>
       <w:r>
-        <w:lastRenderedPageBreak/>
         <w:t>php</w:t>
       </w:r>
       <w:proofErr w:type="spellEnd"/>
@@ -3155,6 +3334,9 @@
     <w:p>
       <w:r>
         <w:t>Step6: Model, Migration, Controller creation</w:t>
+      </w:r>
+      <w:r>
+        <w:t xml:space="preserve"> with resource</w:t>
       </w:r>
     </w:p>
     <w:p>
@@ -3466,9 +3648,25 @@
           <w:numId w:val="6"/>
         </w:numPr>
       </w:pPr>
-      <w:r>
-        <w:t>Views</w:t>
-      </w:r>
+      <w:proofErr w:type="spellStart"/>
+      <w:r>
+        <w:t>Css</w:t>
+      </w:r>
+      <w:proofErr w:type="spellEnd"/>
+    </w:p>
+    <w:p>
+      <w:pPr>
+        <w:pStyle w:val="ListParagraph"/>
+        <w:numPr>
+          <w:ilvl w:val="1"/>
+          <w:numId w:val="6"/>
+        </w:numPr>
+      </w:pPr>
+      <w:proofErr w:type="spellStart"/>
+      <w:r>
+        <w:t>Js</w:t>
+      </w:r>
+      <w:proofErr w:type="spellEnd"/>
     </w:p>
     <w:p>
       <w:pPr>
@@ -3479,7 +3677,44 @@
         </w:numPr>
       </w:pPr>
       <w:r>
-        <w:t>Cities</w:t>
+        <w:lastRenderedPageBreak/>
+        <w:t>App.js</w:t>
+      </w:r>
+    </w:p>
+    <w:p>
+      <w:pPr>
+        <w:pStyle w:val="ListParagraph"/>
+        <w:numPr>
+          <w:ilvl w:val="2"/>
+          <w:numId w:val="6"/>
+        </w:numPr>
+      </w:pPr>
+      <w:r>
+        <w:t>Bootstrap.js</w:t>
+      </w:r>
+    </w:p>
+    <w:p>
+      <w:pPr>
+        <w:pStyle w:val="ListParagraph"/>
+        <w:numPr>
+          <w:ilvl w:val="2"/>
+          <w:numId w:val="6"/>
+        </w:numPr>
+      </w:pPr>
+      <w:r>
+        <w:t>Routes.js</w:t>
+      </w:r>
+    </w:p>
+    <w:p>
+      <w:pPr>
+        <w:pStyle w:val="ListParagraph"/>
+        <w:numPr>
+          <w:ilvl w:val="2"/>
+          <w:numId w:val="6"/>
+        </w:numPr>
+      </w:pPr>
+      <w:r>
+        <w:t>Components</w:t>
       </w:r>
     </w:p>
     <w:p>
@@ -3490,11 +3725,106 @@
           <w:numId w:val="6"/>
         </w:numPr>
       </w:pPr>
+      <w:r>
+        <w:t>Employees</w:t>
+      </w:r>
+    </w:p>
+    <w:p>
+      <w:pPr>
+        <w:pStyle w:val="ListParagraph"/>
+        <w:numPr>
+          <w:ilvl w:val="4"/>
+          <w:numId w:val="6"/>
+        </w:numPr>
+      </w:pPr>
       <w:proofErr w:type="spellStart"/>
       <w:r>
-        <w:t>Create.blade.php</w:t>
+        <w:t>Create.vue</w:t>
       </w:r>
       <w:proofErr w:type="spellEnd"/>
+    </w:p>
+    <w:p>
+      <w:pPr>
+        <w:pStyle w:val="ListParagraph"/>
+        <w:numPr>
+          <w:ilvl w:val="4"/>
+          <w:numId w:val="6"/>
+        </w:numPr>
+      </w:pPr>
+      <w:proofErr w:type="spellStart"/>
+      <w:r>
+        <w:t>Edit.vue</w:t>
+      </w:r>
+      <w:proofErr w:type="spellEnd"/>
+    </w:p>
+    <w:p>
+      <w:pPr>
+        <w:pStyle w:val="ListParagraph"/>
+        <w:numPr>
+          <w:ilvl w:val="4"/>
+          <w:numId w:val="6"/>
+        </w:numPr>
+      </w:pPr>
+      <w:proofErr w:type="spellStart"/>
+      <w:r>
+        <w:t>Index.vue</w:t>
+      </w:r>
+      <w:proofErr w:type="spellEnd"/>
+    </w:p>
+    <w:p>
+      <w:pPr>
+        <w:pStyle w:val="ListParagraph"/>
+        <w:numPr>
+          <w:ilvl w:val="1"/>
+          <w:numId w:val="6"/>
+        </w:numPr>
+      </w:pPr>
+      <w:r>
+        <w:t>Views</w:t>
+      </w:r>
+    </w:p>
+    <w:p>
+      <w:pPr>
+        <w:pStyle w:val="ListParagraph"/>
+        <w:numPr>
+          <w:ilvl w:val="2"/>
+          <w:numId w:val="6"/>
+        </w:numPr>
+      </w:pPr>
+      <w:hyperlink r:id="rId6" w:history="1">
+        <w:r>
+          <w:rPr>
+            <w:rStyle w:val="Hyperlink"/>
+          </w:rPr>
+          <w:t>Home.blade.php</w:t>
+        </w:r>
+      </w:hyperlink>
+    </w:p>
+    <w:p>
+      <w:pPr>
+        <w:pStyle w:val="ListParagraph"/>
+        <w:numPr>
+          <w:ilvl w:val="2"/>
+          <w:numId w:val="6"/>
+        </w:numPr>
+      </w:pPr>
+      <w:proofErr w:type="spellStart"/>
+      <w:r>
+        <w:t>Welcome.blade.php</w:t>
+      </w:r>
+      <w:proofErr w:type="spellEnd"/>
+    </w:p>
+    <w:p>
+      <w:pPr>
+        <w:pStyle w:val="ListParagraph"/>
+        <w:numPr>
+          <w:ilvl w:val="2"/>
+          <w:numId w:val="6"/>
+        </w:numPr>
+      </w:pPr>
+      <w:r>
+        <w:t>Cities</w:t>
+      </w:r>
     </w:p>
     <w:p>
       <w:pPr>
@@ -3506,7 +3836,7 @@
       </w:pPr>
       <w:proofErr w:type="spellStart"/>
       <w:r>
-        <w:t>Edit.blade.php</w:t>
+        <w:t>Create.blade.php</w:t>
       </w:r>
       <w:proofErr w:type="spellEnd"/>
     </w:p>
@@ -3520,6 +3850,20 @@
       </w:pPr>
       <w:proofErr w:type="spellStart"/>
       <w:r>
+        <w:t>Edit.blade.php</w:t>
+      </w:r>
+      <w:proofErr w:type="spellEnd"/>
+    </w:p>
+    <w:p>
+      <w:pPr>
+        <w:pStyle w:val="ListParagraph"/>
+        <w:numPr>
+          <w:ilvl w:val="3"/>
+          <w:numId w:val="6"/>
+        </w:numPr>
+      </w:pPr>
+      <w:proofErr w:type="spellStart"/>
+      <w:r>
         <w:t>Index.blade.php</w:t>
       </w:r>
       <w:proofErr w:type="spellEnd"/>
@@ -3628,7 +3972,6 @@
       </w:pPr>
       <w:proofErr w:type="spellStart"/>
       <w:r>
-        <w:lastRenderedPageBreak/>
         <w:t>Index.blade.php</w:t>
       </w:r>
       <w:proofErr w:type="spellEnd"/>
@@ -4233,7 +4576,7 @@
         <w:ind w:left="2880" w:hanging="360"/>
       </w:pPr>
     </w:lvl>
-    <w:lvl w:ilvl="4" w:tplc="04090019" w:tentative="1">
+    <w:lvl w:ilvl="4" w:tplc="04090019">
       <w:start w:val="1"/>
       <w:numFmt w:val="lowerLetter"/>
       <w:lvlText w:val="%5."/>
@@ -5057,6 +5400,18 @@
       <w:u w:val="single"/>
     </w:rPr>
   </w:style>
+  <w:style w:type="character" w:styleId="UnresolvedMention">
+    <w:name w:val="Unresolved Mention"/>
+    <w:basedOn w:val="DefaultParagraphFont"/>
+    <w:uiPriority w:val="99"/>
+    <w:semiHidden/>
+    <w:unhideWhenUsed/>
+    <w:rsid w:val="00F1616F"/>
+    <w:rPr>
+      <w:color w:val="605E5C"/>
+      <w:shd w:val="clear" w:color="auto" w:fill="E1DFDD"/>
+    </w:rPr>
+  </w:style>
 </w:styles>
 </file>
 

</xml_diff>